<commit_message>
Correcion de requisitos funcionales y no funcionales
</commit_message>
<xml_diff>
--- a/assets/Trimestres/Trimestre_1/03_requisitos/Requisitos_Funcionales_NoFuncionles.docx
+++ b/assets/Trimestres/Trimestre_1/03_requisitos/Requisitos_Funcionales_NoFuncionles.docx
@@ -1,6 +1,6 @@
 
 <file path=word/document.xml><?xml version="1.0" encoding="utf-8"?>
-<w:document xmlns:wpc="http://schemas.microsoft.com/office/word/2010/wordprocessingCanvas" xmlns:cx="http://schemas.microsoft.com/office/drawing/2014/chartex" xmlns:cx1="http://schemas.microsoft.com/office/drawing/2015/9/8/chartex" xmlns:cx2="http://schemas.microsoft.com/office/drawing/2015/10/21/chartex" xmlns:cx3="http://schemas.microsoft.com/office/drawing/2016/5/9/chartex" xmlns:cx4="http://schemas.microsoft.com/office/drawing/2016/5/10/chartex" xmlns:cx5="http://schemas.microsoft.com/office/drawing/2016/5/11/chartex" xmlns:cx6="http://schemas.microsoft.com/office/drawing/2016/5/12/chartex" xmlns:cx7="http://schemas.microsoft.com/office/drawing/2016/5/13/chartex" xmlns:cx8="http://schemas.microsoft.com/office/drawing/2016/5/14/chartex" xmlns:mc="http://schemas.openxmlformats.org/markup-compatibility/2006" xmlns:aink="http://schemas.microsoft.com/office/drawing/2016/ink" xmlns:am3d="http://schemas.microsoft.com/office/drawing/2017/model3d" xmlns:o="urn:schemas-microsoft-com:office:office" xmlns:r="http://schemas.openxmlformats.org/officeDocument/2006/relationships" xmlns:m="http://schemas.openxmlformats.org/officeDocument/2006/math" xmlns:v="urn:schemas-microsoft-com:vml" xmlns:wp14="http://schemas.microsoft.com/office/word/2010/wordprocessingDrawing" xmlns:wp="http://schemas.openxmlformats.org/drawingml/2006/wordprocessingDrawing" xmlns:w10="urn:schemas-microsoft-com:office:word" xmlns:w="http://schemas.openxmlformats.org/wordprocessingml/2006/main" xmlns:w14="http://schemas.microsoft.com/office/word/2010/wordml" xmlns:w15="http://schemas.microsoft.com/office/word/2012/wordml" xmlns:w16cex="http://schemas.microsoft.com/office/word/2018/wordml/cex" xmlns:w16cid="http://schemas.microsoft.com/office/word/2016/wordml/cid" xmlns:w16="http://schemas.microsoft.com/office/word/2018/wordml" xmlns:w16sdtdh="http://schemas.microsoft.com/office/word/2020/wordml/sdtdatahash" xmlns:w16se="http://schemas.microsoft.com/office/word/2015/wordml/symex" xmlns:wpg="http://schemas.microsoft.com/office/word/2010/wordprocessingGroup" xmlns:wpi="http://schemas.microsoft.com/office/word/2010/wordprocessingInk" xmlns:wne="http://schemas.microsoft.com/office/word/2006/wordml" xmlns:wps="http://schemas.microsoft.com/office/word/2010/wordprocessingShape" mc:Ignorable="w14 w15 w16se w16cid w16 w16cex w16sdtdh wp14">
+<w:document xmlns:wpc="http://schemas.microsoft.com/office/word/2010/wordprocessingCanvas" xmlns:cx="http://schemas.microsoft.com/office/drawing/2014/chartex" xmlns:cx1="http://schemas.microsoft.com/office/drawing/2015/9/8/chartex" xmlns:cx2="http://schemas.microsoft.com/office/drawing/2015/10/21/chartex" xmlns:cx3="http://schemas.microsoft.com/office/drawing/2016/5/9/chartex" xmlns:cx4="http://schemas.microsoft.com/office/drawing/2016/5/10/chartex" xmlns:cx5="http://schemas.microsoft.com/office/drawing/2016/5/11/chartex" xmlns:cx6="http://schemas.microsoft.com/office/drawing/2016/5/12/chartex" xmlns:cx7="http://schemas.microsoft.com/office/drawing/2016/5/13/chartex" xmlns:cx8="http://schemas.microsoft.com/office/drawing/2016/5/14/chartex" xmlns:mc="http://schemas.openxmlformats.org/markup-compatibility/2006" xmlns:aink="http://schemas.microsoft.com/office/drawing/2016/ink" xmlns:am3d="http://schemas.microsoft.com/office/drawing/2017/model3d" xmlns:o="urn:schemas-microsoft-com:office:office" xmlns:oel="http://schemas.microsoft.com/office/2019/extlst" xmlns:r="http://schemas.openxmlformats.org/officeDocument/2006/relationships" xmlns:m="http://schemas.openxmlformats.org/officeDocument/2006/math" xmlns:v="urn:schemas-microsoft-com:vml" xmlns:wp14="http://schemas.microsoft.com/office/word/2010/wordprocessingDrawing" xmlns:wp="http://schemas.openxmlformats.org/drawingml/2006/wordprocessingDrawing" xmlns:w10="urn:schemas-microsoft-com:office:word" xmlns:w="http://schemas.openxmlformats.org/wordprocessingml/2006/main" xmlns:w14="http://schemas.microsoft.com/office/word/2010/wordml" xmlns:w15="http://schemas.microsoft.com/office/word/2012/wordml" xmlns:w16cex="http://schemas.microsoft.com/office/word/2018/wordml/cex" xmlns:w16cid="http://schemas.microsoft.com/office/word/2016/wordml/cid" xmlns:w16="http://schemas.microsoft.com/office/word/2018/wordml" xmlns:w16du="http://schemas.microsoft.com/office/word/2023/wordml/word16du" xmlns:w16sdtdh="http://schemas.microsoft.com/office/word/2020/wordml/sdtdatahash" xmlns:w16se="http://schemas.microsoft.com/office/word/2015/wordml/symex" xmlns:wpg="http://schemas.microsoft.com/office/word/2010/wordprocessingGroup" xmlns:wpi="http://schemas.microsoft.com/office/word/2010/wordprocessingInk" xmlns:wne="http://schemas.microsoft.com/office/word/2006/wordml" xmlns:wps="http://schemas.microsoft.com/office/word/2010/wordprocessingShape" mc:Ignorable="w14 w15 w16se w16cid w16 w16cex w16sdtdh w16du wp14">
   <w:body>
     <w:p>
       <w:pPr>
@@ -21,7 +21,7 @@
           <w:sz w:val="28"/>
           <w:szCs w:val="28"/>
         </w:rPr>
-        <w:t>Requisitos Funcionales y no Funcionales</w:t>
+        <w:t xml:space="preserve">Requisitos Funcionales </w:t>
       </w:r>
     </w:p>
     <w:p>
@@ -55,12 +55,22 @@
           <w:sz w:val="28"/>
           <w:szCs w:val="28"/>
         </w:rPr>
-        <w:t xml:space="preserve">Gestión General </w:t>
+        <w:t xml:space="preserve">Gestión </w:t>
+      </w:r>
+      <w:r>
+        <w:rPr>
+          <w:rFonts w:ascii="Amasis MT Pro Light" w:hAnsi="Amasis MT Pro Light"/>
+          <w:b/>
+          <w:bCs/>
+          <w:sz w:val="28"/>
+          <w:szCs w:val="28"/>
+        </w:rPr>
+        <w:t>de Administrador</w:t>
       </w:r>
     </w:p>
     <w:tbl>
       <w:tblPr>
-        <w:tblStyle w:val="Tablaconcuadrcula"/>
+        <w:tblStyle w:val="TableGrid"/>
         <w:tblW w:w="0" w:type="auto"/>
         <w:tblLayout w:type="fixed"/>
         <w:tblLook w:val="06A0" w:firstRow="1" w:lastRow="0" w:firstColumn="1" w:lastColumn="0" w:noHBand="1" w:noVBand="1"/>
@@ -142,7 +152,7 @@
                 <w:b/>
                 <w:bCs/>
               </w:rPr>
-              <w:t>Categoría</w:t>
+              <w:t xml:space="preserve">Prioridad </w:t>
             </w:r>
           </w:p>
         </w:tc>
@@ -191,7 +201,7 @@
                 <w:b/>
                 <w:bCs/>
               </w:rPr>
-              <w:t xml:space="preserve">Gestión de usuario </w:t>
+              <w:t xml:space="preserve">Registro de equipos </w:t>
             </w:r>
           </w:p>
         </w:tc>
@@ -213,7 +223,7 @@
                 <w:b/>
                 <w:bCs/>
               </w:rPr>
-              <w:t>Evidente</w:t>
+              <w:t>Alta</w:t>
             </w:r>
           </w:p>
         </w:tc>
@@ -262,7 +272,7 @@
                 <w:b/>
                 <w:bCs/>
               </w:rPr>
-              <w:t>Gestión de Producto</w:t>
+              <w:t>Gestión de inventario</w:t>
             </w:r>
           </w:p>
         </w:tc>
@@ -284,7 +294,7 @@
                 <w:b/>
                 <w:bCs/>
               </w:rPr>
-              <w:t>Evidente</w:t>
+              <w:t>Alta</w:t>
             </w:r>
           </w:p>
         </w:tc>
@@ -333,7 +343,7 @@
                 <w:b/>
                 <w:bCs/>
               </w:rPr>
-              <w:t>Gestión de Cliente</w:t>
+              <w:t xml:space="preserve">Seguimiento de historial de transacciones </w:t>
             </w:r>
           </w:p>
         </w:tc>
@@ -355,7 +365,7 @@
                 <w:b/>
                 <w:bCs/>
               </w:rPr>
-              <w:t>Evidente</w:t>
+              <w:t>Media</w:t>
             </w:r>
           </w:p>
         </w:tc>
@@ -404,7 +414,15 @@
                 <w:b/>
                 <w:bCs/>
               </w:rPr>
-              <w:t>Gestión de Stock de Producto</w:t>
+              <w:t>Ge</w:t>
+            </w:r>
+            <w:r>
+              <w:rPr>
+                <w:rFonts w:ascii="Amasis MT Pro Light" w:hAnsi="Amasis MT Pro Light"/>
+                <w:b/>
+                <w:bCs/>
+              </w:rPr>
+              <w:t xml:space="preserve">neración de informes </w:t>
             </w:r>
           </w:p>
         </w:tc>
@@ -426,7 +444,7 @@
                 <w:b/>
                 <w:bCs/>
               </w:rPr>
-              <w:t>Evidente</w:t>
+              <w:t>Media</w:t>
             </w:r>
           </w:p>
         </w:tc>
@@ -497,7 +515,7 @@
                 <w:b/>
                 <w:bCs/>
               </w:rPr>
-              <w:t>Evidente</w:t>
+              <w:t>Alta</w:t>
             </w:r>
           </w:p>
         </w:tc>
@@ -539,7 +557,7 @@
     </w:p>
     <w:tbl>
       <w:tblPr>
-        <w:tblStyle w:val="Tablaconcuadrcula"/>
+        <w:tblStyle w:val="TableGrid"/>
         <w:tblW w:w="0" w:type="auto"/>
         <w:tblLook w:val="06A0" w:firstRow="1" w:lastRow="0" w:firstColumn="1" w:lastColumn="0" w:noHBand="1" w:noVBand="1"/>
       </w:tblPr>
@@ -620,7 +638,7 @@
                 <w:b/>
                 <w:bCs/>
               </w:rPr>
-              <w:t>Categoría</w:t>
+              <w:t>Prioridad</w:t>
             </w:r>
           </w:p>
         </w:tc>
@@ -669,7 +687,7 @@
                 <w:b/>
                 <w:bCs/>
               </w:rPr>
-              <w:t xml:space="preserve">Ingresar un nuevo usuario </w:t>
+              <w:t>Registro del usuario</w:t>
             </w:r>
           </w:p>
         </w:tc>
@@ -691,7 +709,7 @@
                 <w:b/>
                 <w:bCs/>
               </w:rPr>
-              <w:t>Evidente</w:t>
+              <w:t>Alta</w:t>
             </w:r>
           </w:p>
         </w:tc>
@@ -740,7 +758,23 @@
                 <w:b/>
                 <w:bCs/>
               </w:rPr>
-              <w:t>Iniciar sesión de usuario</w:t>
+              <w:t>Iniciar sesión de</w:t>
+            </w:r>
+            <w:r>
+              <w:rPr>
+                <w:rFonts w:ascii="Amasis MT Pro Light" w:hAnsi="Amasis MT Pro Light"/>
+                <w:b/>
+                <w:bCs/>
+              </w:rPr>
+              <w:t>l</w:t>
+            </w:r>
+            <w:r>
+              <w:rPr>
+                <w:rFonts w:ascii="Amasis MT Pro Light" w:hAnsi="Amasis MT Pro Light"/>
+                <w:b/>
+                <w:bCs/>
+              </w:rPr>
+              <w:t xml:space="preserve"> usuario</w:t>
             </w:r>
           </w:p>
         </w:tc>
@@ -762,7 +796,7 @@
                 <w:b/>
                 <w:bCs/>
               </w:rPr>
-              <w:t>Evidente</w:t>
+              <w:t>Alta</w:t>
             </w:r>
           </w:p>
         </w:tc>
@@ -811,7 +845,7 @@
                 <w:b/>
                 <w:bCs/>
               </w:rPr>
-              <w:t xml:space="preserve">Mostrar usuario registrado </w:t>
+              <w:t>renta de producto</w:t>
             </w:r>
           </w:p>
         </w:tc>
@@ -833,7 +867,7 @@
                 <w:b/>
                 <w:bCs/>
               </w:rPr>
-              <w:t>Evidente</w:t>
+              <w:t>Alta</w:t>
             </w:r>
           </w:p>
         </w:tc>
@@ -882,7 +916,7 @@
                 <w:b/>
                 <w:bCs/>
               </w:rPr>
-              <w:t xml:space="preserve">Modificar usuario registrado </w:t>
+              <w:t>Consultar lista de productos</w:t>
             </w:r>
           </w:p>
         </w:tc>
@@ -904,7 +938,7 @@
                 <w:b/>
                 <w:bCs/>
               </w:rPr>
-              <w:t>Evidente</w:t>
+              <w:t>Alta</w:t>
             </w:r>
           </w:p>
         </w:tc>
@@ -953,7 +987,7 @@
                 <w:b/>
                 <w:bCs/>
               </w:rPr>
-              <w:t>Eliminar usuario registrado</w:t>
+              <w:t xml:space="preserve">Notificación de mantenimiento y devolución </w:t>
             </w:r>
           </w:p>
         </w:tc>
@@ -975,7 +1009,7 @@
                 <w:b/>
                 <w:bCs/>
               </w:rPr>
-              <w:t>Evidente</w:t>
+              <w:t>Alta</w:t>
             </w:r>
           </w:p>
         </w:tc>
@@ -1024,7 +1058,7 @@
                 <w:b/>
                 <w:bCs/>
               </w:rPr>
-              <w:t xml:space="preserve">Restaurar usuario </w:t>
+              <w:t xml:space="preserve">Control de depósitos y garantías </w:t>
             </w:r>
           </w:p>
         </w:tc>
@@ -1046,7 +1080,7 @@
                 <w:b/>
                 <w:bCs/>
               </w:rPr>
-              <w:t>Evidente</w:t>
+              <w:t>Alta</w:t>
             </w:r>
           </w:p>
         </w:tc>
@@ -1058,11 +1092,14 @@
           <w:rFonts w:ascii="Amasis MT Pro Light" w:hAnsi="Amasis MT Pro Light"/>
           <w:b/>
           <w:bCs/>
+          <w:sz w:val="28"/>
+          <w:szCs w:val="28"/>
         </w:rPr>
       </w:pPr>
     </w:p>
     <w:p>
       <w:pPr>
+        <w:ind w:left="3540" w:hanging="3540"/>
         <w:jc w:val="center"/>
         <w:rPr>
           <w:rFonts w:ascii="Amasis MT Pro Light" w:hAnsi="Amasis MT Pro Light"/>
@@ -1072,30 +1109,6 @@
           <w:szCs w:val="28"/>
         </w:rPr>
       </w:pPr>
-    </w:p>
-    <w:p>
-      <w:pPr>
-        <w:jc w:val="center"/>
-        <w:rPr>
-          <w:rFonts w:ascii="Amasis MT Pro Light" w:hAnsi="Amasis MT Pro Light"/>
-          <w:b/>
-          <w:bCs/>
-          <w:sz w:val="28"/>
-          <w:szCs w:val="28"/>
-        </w:rPr>
-      </w:pPr>
-    </w:p>
-    <w:p>
-      <w:pPr>
-        <w:jc w:val="center"/>
-        <w:rPr>
-          <w:rFonts w:ascii="Amasis MT Pro Light" w:hAnsi="Amasis MT Pro Light"/>
-          <w:b/>
-          <w:bCs/>
-          <w:sz w:val="28"/>
-          <w:szCs w:val="28"/>
-        </w:rPr>
-      </w:pPr>
       <w:r>
         <w:rPr>
           <w:rFonts w:ascii="Amasis MT Pro Light" w:hAnsi="Amasis MT Pro Light"/>
@@ -1104,12 +1117,22 @@
           <w:sz w:val="28"/>
           <w:szCs w:val="28"/>
         </w:rPr>
-        <w:t>Gestión de Producto</w:t>
+        <w:t xml:space="preserve">Gestión de </w:t>
+      </w:r>
+      <w:r>
+        <w:rPr>
+          <w:rFonts w:ascii="Amasis MT Pro Light" w:hAnsi="Amasis MT Pro Light"/>
+          <w:b/>
+          <w:bCs/>
+          <w:sz w:val="28"/>
+          <w:szCs w:val="28"/>
+        </w:rPr>
+        <w:t>sistema</w:t>
       </w:r>
     </w:p>
     <w:tbl>
       <w:tblPr>
-        <w:tblStyle w:val="Tablaconcuadrcula"/>
+        <w:tblStyle w:val="TableGrid"/>
         <w:tblW w:w="0" w:type="auto"/>
         <w:tblLook w:val="06A0" w:firstRow="1" w:lastRow="0" w:firstColumn="1" w:lastColumn="0" w:noHBand="1" w:noVBand="1"/>
       </w:tblPr>
@@ -1148,7 +1171,7 @@
         </w:tc>
         <w:tc>
           <w:tcPr>
-            <w:tcW w:w="5760" w:type="dxa"/>
+            <w:tcW w:w="5754" w:type="dxa"/>
             <w:shd w:val="clear" w:color="auto" w:fill="D0CECE" w:themeFill="background2" w:themeFillShade="E6"/>
           </w:tcPr>
           <w:p>
@@ -1172,7 +1195,7 @@
         </w:tc>
         <w:tc>
           <w:tcPr>
-            <w:tcW w:w="1695" w:type="dxa"/>
+            <w:tcW w:w="1694" w:type="dxa"/>
             <w:shd w:val="clear" w:color="auto" w:fill="D0CECE" w:themeFill="background2" w:themeFillShade="E6"/>
           </w:tcPr>
           <w:p>
@@ -1190,7 +1213,7 @@
                 <w:b/>
                 <w:bCs/>
               </w:rPr>
-              <w:t>Categoría</w:t>
+              <w:t>Prioridad</w:t>
             </w:r>
           </w:p>
         </w:tc>
@@ -1223,45 +1246,45 @@
         </w:tc>
         <w:tc>
           <w:tcPr>
-            <w:tcW w:w="5760" w:type="dxa"/>
-          </w:tcPr>
-          <w:p>
-            <w:pPr>
-              <w:rPr>
-                <w:rFonts w:ascii="Amasis MT Pro Light" w:hAnsi="Amasis MT Pro Light"/>
-                <w:b/>
-                <w:bCs/>
-              </w:rPr>
-            </w:pPr>
-            <w:r>
-              <w:rPr>
-                <w:rFonts w:ascii="Amasis MT Pro Light" w:hAnsi="Amasis MT Pro Light"/>
-                <w:b/>
-                <w:bCs/>
-              </w:rPr>
-              <w:t>Ingresar un nuevo producto</w:t>
-            </w:r>
-          </w:p>
-        </w:tc>
-        <w:tc>
-          <w:tcPr>
-            <w:tcW w:w="1695" w:type="dxa"/>
-          </w:tcPr>
-          <w:p>
-            <w:pPr>
-              <w:rPr>
-                <w:rFonts w:ascii="Amasis MT Pro Light" w:hAnsi="Amasis MT Pro Light"/>
-                <w:b/>
-                <w:bCs/>
-              </w:rPr>
-            </w:pPr>
-            <w:r>
-              <w:rPr>
-                <w:rFonts w:ascii="Amasis MT Pro Light" w:hAnsi="Amasis MT Pro Light"/>
-                <w:b/>
-                <w:bCs/>
-              </w:rPr>
-              <w:t>Evidente</w:t>
+            <w:tcW w:w="5754" w:type="dxa"/>
+          </w:tcPr>
+          <w:p>
+            <w:pPr>
+              <w:rPr>
+                <w:rFonts w:ascii="Amasis MT Pro Light" w:hAnsi="Amasis MT Pro Light"/>
+                <w:b/>
+                <w:bCs/>
+              </w:rPr>
+            </w:pPr>
+            <w:r>
+              <w:rPr>
+                <w:rFonts w:ascii="Amasis MT Pro Light" w:hAnsi="Amasis MT Pro Light"/>
+                <w:b/>
+                <w:bCs/>
+              </w:rPr>
+              <w:t>Proceso de renta de equipo</w:t>
+            </w:r>
+          </w:p>
+        </w:tc>
+        <w:tc>
+          <w:tcPr>
+            <w:tcW w:w="1694" w:type="dxa"/>
+          </w:tcPr>
+          <w:p>
+            <w:pPr>
+              <w:rPr>
+                <w:rFonts w:ascii="Amasis MT Pro Light" w:hAnsi="Amasis MT Pro Light"/>
+                <w:b/>
+                <w:bCs/>
+              </w:rPr>
+            </w:pPr>
+            <w:r>
+              <w:rPr>
+                <w:rFonts w:ascii="Amasis MT Pro Light" w:hAnsi="Amasis MT Pro Light"/>
+                <w:b/>
+                <w:bCs/>
+              </w:rPr>
+              <w:t>Alta</w:t>
             </w:r>
           </w:p>
         </w:tc>
@@ -1288,51 +1311,59 @@
                 <w:b/>
                 <w:bCs/>
               </w:rPr>
-              <w:t xml:space="preserve">R 2.2 </w:t>
-            </w:r>
-          </w:p>
-        </w:tc>
-        <w:tc>
-          <w:tcPr>
-            <w:tcW w:w="5760" w:type="dxa"/>
-          </w:tcPr>
-          <w:p>
-            <w:pPr>
-              <w:rPr>
-                <w:rFonts w:ascii="Amasis MT Pro Light" w:hAnsi="Amasis MT Pro Light"/>
-                <w:b/>
-                <w:bCs/>
-              </w:rPr>
-            </w:pPr>
-            <w:r>
-              <w:rPr>
-                <w:rFonts w:ascii="Amasis MT Pro Light" w:hAnsi="Amasis MT Pro Light"/>
-                <w:b/>
-                <w:bCs/>
-              </w:rPr>
-              <w:t>Modificar información del producto</w:t>
-            </w:r>
-          </w:p>
-        </w:tc>
-        <w:tc>
-          <w:tcPr>
-            <w:tcW w:w="1695" w:type="dxa"/>
-          </w:tcPr>
-          <w:p>
-            <w:pPr>
-              <w:rPr>
-                <w:rFonts w:ascii="Amasis MT Pro Light" w:hAnsi="Amasis MT Pro Light"/>
-                <w:b/>
-                <w:bCs/>
-              </w:rPr>
-            </w:pPr>
-            <w:r>
-              <w:rPr>
-                <w:rFonts w:ascii="Amasis MT Pro Light" w:hAnsi="Amasis MT Pro Light"/>
-                <w:b/>
-                <w:bCs/>
-              </w:rPr>
-              <w:t>Evidente</w:t>
+              <w:t>R 2.</w:t>
+            </w:r>
+            <w:r>
+              <w:rPr>
+                <w:rFonts w:ascii="Amasis MT Pro Light" w:hAnsi="Amasis MT Pro Light"/>
+                <w:b/>
+                <w:bCs/>
+              </w:rPr>
+              <w:t>2</w:t>
+            </w:r>
+          </w:p>
+        </w:tc>
+        <w:tc>
+          <w:tcPr>
+            <w:tcW w:w="5754" w:type="dxa"/>
+          </w:tcPr>
+          <w:p>
+            <w:pPr>
+              <w:rPr>
+                <w:rFonts w:ascii="Amasis MT Pro Light" w:hAnsi="Amasis MT Pro Light"/>
+                <w:b/>
+                <w:bCs/>
+              </w:rPr>
+            </w:pPr>
+            <w:r>
+              <w:rPr>
+                <w:rFonts w:ascii="Amasis MT Pro Light" w:hAnsi="Amasis MT Pro Light"/>
+                <w:b/>
+                <w:bCs/>
+              </w:rPr>
+              <w:t xml:space="preserve">Control de depósitos y garantías </w:t>
+            </w:r>
+          </w:p>
+        </w:tc>
+        <w:tc>
+          <w:tcPr>
+            <w:tcW w:w="1694" w:type="dxa"/>
+          </w:tcPr>
+          <w:p>
+            <w:pPr>
+              <w:rPr>
+                <w:rFonts w:ascii="Amasis MT Pro Light" w:hAnsi="Amasis MT Pro Light"/>
+                <w:b/>
+                <w:bCs/>
+              </w:rPr>
+            </w:pPr>
+            <w:r>
+              <w:rPr>
+                <w:rFonts w:ascii="Amasis MT Pro Light" w:hAnsi="Amasis MT Pro Light"/>
+                <w:b/>
+                <w:bCs/>
+              </w:rPr>
+              <w:t>Alta</w:t>
             </w:r>
           </w:p>
         </w:tc>
@@ -1359,51 +1390,59 @@
                 <w:b/>
                 <w:bCs/>
               </w:rPr>
-              <w:t>R 2.3</w:t>
-            </w:r>
-          </w:p>
-        </w:tc>
-        <w:tc>
-          <w:tcPr>
-            <w:tcW w:w="5760" w:type="dxa"/>
-          </w:tcPr>
-          <w:p>
-            <w:pPr>
-              <w:rPr>
-                <w:rFonts w:ascii="Amasis MT Pro Light" w:hAnsi="Amasis MT Pro Light"/>
-                <w:b/>
-                <w:bCs/>
-              </w:rPr>
-            </w:pPr>
-            <w:r>
-              <w:rPr>
-                <w:rFonts w:ascii="Amasis MT Pro Light" w:hAnsi="Amasis MT Pro Light"/>
-                <w:b/>
-                <w:bCs/>
-              </w:rPr>
-              <w:t>Eliminar producto</w:t>
-            </w:r>
-          </w:p>
-        </w:tc>
-        <w:tc>
-          <w:tcPr>
-            <w:tcW w:w="1695" w:type="dxa"/>
-          </w:tcPr>
-          <w:p>
-            <w:pPr>
-              <w:rPr>
-                <w:rFonts w:ascii="Amasis MT Pro Light" w:hAnsi="Amasis MT Pro Light"/>
-                <w:b/>
-                <w:bCs/>
-              </w:rPr>
-            </w:pPr>
-            <w:r>
-              <w:rPr>
-                <w:rFonts w:ascii="Amasis MT Pro Light" w:hAnsi="Amasis MT Pro Light"/>
-                <w:b/>
-                <w:bCs/>
-              </w:rPr>
-              <w:t>Evidente</w:t>
+              <w:t>R 2.</w:t>
+            </w:r>
+            <w:r>
+              <w:rPr>
+                <w:rFonts w:ascii="Amasis MT Pro Light" w:hAnsi="Amasis MT Pro Light"/>
+                <w:b/>
+                <w:bCs/>
+              </w:rPr>
+              <w:t>3</w:t>
+            </w:r>
+          </w:p>
+        </w:tc>
+        <w:tc>
+          <w:tcPr>
+            <w:tcW w:w="5754" w:type="dxa"/>
+          </w:tcPr>
+          <w:p>
+            <w:pPr>
+              <w:rPr>
+                <w:rFonts w:ascii="Amasis MT Pro Light" w:hAnsi="Amasis MT Pro Light"/>
+                <w:b/>
+                <w:bCs/>
+              </w:rPr>
+            </w:pPr>
+            <w:r>
+              <w:rPr>
+                <w:rFonts w:ascii="Amasis MT Pro Light" w:hAnsi="Amasis MT Pro Light"/>
+                <w:b/>
+                <w:bCs/>
+              </w:rPr>
+              <w:t>Consultar lista de productos</w:t>
+            </w:r>
+          </w:p>
+        </w:tc>
+        <w:tc>
+          <w:tcPr>
+            <w:tcW w:w="1694" w:type="dxa"/>
+          </w:tcPr>
+          <w:p>
+            <w:pPr>
+              <w:rPr>
+                <w:rFonts w:ascii="Amasis MT Pro Light" w:hAnsi="Amasis MT Pro Light"/>
+                <w:b/>
+                <w:bCs/>
+              </w:rPr>
+            </w:pPr>
+            <w:r>
+              <w:rPr>
+                <w:rFonts w:ascii="Amasis MT Pro Light" w:hAnsi="Amasis MT Pro Light"/>
+                <w:b/>
+                <w:bCs/>
+              </w:rPr>
+              <w:t>Alta</w:t>
             </w:r>
           </w:p>
         </w:tc>
@@ -1430,84 +1469,21 @@
                 <w:b/>
                 <w:bCs/>
               </w:rPr>
-              <w:t>R 2.4</w:t>
-            </w:r>
-          </w:p>
-        </w:tc>
-        <w:tc>
-          <w:tcPr>
-            <w:tcW w:w="5760" w:type="dxa"/>
-          </w:tcPr>
-          <w:p>
-            <w:pPr>
-              <w:rPr>
-                <w:rFonts w:ascii="Amasis MT Pro Light" w:hAnsi="Amasis MT Pro Light"/>
-                <w:b/>
-                <w:bCs/>
-              </w:rPr>
-            </w:pPr>
-            <w:r>
-              <w:rPr>
-                <w:rFonts w:ascii="Amasis MT Pro Light" w:hAnsi="Amasis MT Pro Light"/>
-                <w:b/>
-                <w:bCs/>
-              </w:rPr>
-              <w:t>Consultar lista de productos</w:t>
-            </w:r>
-          </w:p>
-        </w:tc>
-        <w:tc>
-          <w:tcPr>
-            <w:tcW w:w="1695" w:type="dxa"/>
-          </w:tcPr>
-          <w:p>
-            <w:pPr>
-              <w:rPr>
-                <w:rFonts w:ascii="Amasis MT Pro Light" w:hAnsi="Amasis MT Pro Light"/>
-                <w:b/>
-                <w:bCs/>
-              </w:rPr>
-            </w:pPr>
-            <w:r>
-              <w:rPr>
-                <w:rFonts w:ascii="Amasis MT Pro Light" w:hAnsi="Amasis MT Pro Light"/>
-                <w:b/>
-                <w:bCs/>
-              </w:rPr>
-              <w:t>Evidente</w:t>
-            </w:r>
-          </w:p>
-        </w:tc>
-      </w:tr>
-      <w:tr>
-        <w:trPr>
-          <w:trHeight w:val="300"/>
-        </w:trPr>
-        <w:tc>
-          <w:tcPr>
-            <w:tcW w:w="1380" w:type="dxa"/>
-          </w:tcPr>
-          <w:p>
-            <w:pPr>
-              <w:rPr>
-                <w:rFonts w:ascii="Amasis MT Pro Light" w:hAnsi="Amasis MT Pro Light"/>
-                <w:b/>
-                <w:bCs/>
-              </w:rPr>
-            </w:pPr>
-            <w:r>
-              <w:rPr>
-                <w:rFonts w:ascii="Amasis MT Pro Light" w:hAnsi="Amasis MT Pro Light"/>
-                <w:b/>
-                <w:bCs/>
-              </w:rPr>
-              <w:t>R 2.5</w:t>
-            </w:r>
-          </w:p>
-        </w:tc>
-        <w:tc>
-          <w:tcPr>
-            <w:tcW w:w="5760" w:type="dxa"/>
+              <w:t>R 2.</w:t>
+            </w:r>
+            <w:r>
+              <w:rPr>
+                <w:rFonts w:ascii="Amasis MT Pro Light" w:hAnsi="Amasis MT Pro Light"/>
+                <w:b/>
+                <w:bCs/>
+              </w:rPr>
+              <w:t>4</w:t>
+            </w:r>
+          </w:p>
+        </w:tc>
+        <w:tc>
+          <w:tcPr>
+            <w:tcW w:w="5754" w:type="dxa"/>
           </w:tcPr>
           <w:p>
             <w:pPr>
@@ -1525,27 +1501,35 @@
               </w:rPr>
               <w:t>Buscar productos por categoría</w:t>
             </w:r>
-          </w:p>
-        </w:tc>
-        <w:tc>
-          <w:tcPr>
-            <w:tcW w:w="1695" w:type="dxa"/>
-          </w:tcPr>
-          <w:p>
-            <w:pPr>
-              <w:rPr>
-                <w:rFonts w:ascii="Amasis MT Pro Light" w:hAnsi="Amasis MT Pro Light"/>
-                <w:b/>
-                <w:bCs/>
-              </w:rPr>
-            </w:pPr>
-            <w:r>
-              <w:rPr>
-                <w:rFonts w:ascii="Amasis MT Pro Light" w:hAnsi="Amasis MT Pro Light"/>
-                <w:b/>
-                <w:bCs/>
-              </w:rPr>
-              <w:t>Evidente</w:t>
+            <w:r>
+              <w:rPr>
+                <w:rFonts w:ascii="Amasis MT Pro Light" w:hAnsi="Amasis MT Pro Light"/>
+                <w:b/>
+                <w:bCs/>
+              </w:rPr>
+              <w:t xml:space="preserve"> y precio</w:t>
+            </w:r>
+          </w:p>
+        </w:tc>
+        <w:tc>
+          <w:tcPr>
+            <w:tcW w:w="1694" w:type="dxa"/>
+          </w:tcPr>
+          <w:p>
+            <w:pPr>
+              <w:rPr>
+                <w:rFonts w:ascii="Amasis MT Pro Light" w:hAnsi="Amasis MT Pro Light"/>
+                <w:b/>
+                <w:bCs/>
+              </w:rPr>
+            </w:pPr>
+            <w:r>
+              <w:rPr>
+                <w:rFonts w:ascii="Amasis MT Pro Light" w:hAnsi="Amasis MT Pro Light"/>
+                <w:b/>
+                <w:bCs/>
+              </w:rPr>
+              <w:t>Alta</w:t>
             </w:r>
           </w:p>
         </w:tc>
@@ -1554,9 +1538,77 @@
     <w:p>
       <w:pPr>
         <w:rPr>
-          <w:rFonts w:ascii="Amasis MT Pro Light" w:hAnsi="Amasis MT Pro Light"/>
+          <w:rFonts w:ascii="Arial" w:hAnsi="Arial" w:cs="Arial"/>
           <w:b/>
           <w:bCs/>
+          <w:sz w:val="28"/>
+          <w:szCs w:val="28"/>
+        </w:rPr>
+      </w:pPr>
+    </w:p>
+    <w:p>
+      <w:pPr>
+        <w:rPr>
+          <w:rFonts w:ascii="Arial" w:hAnsi="Arial" w:cs="Arial"/>
+          <w:b/>
+          <w:bCs/>
+          <w:sz w:val="28"/>
+          <w:szCs w:val="28"/>
+        </w:rPr>
+      </w:pPr>
+    </w:p>
+    <w:p>
+      <w:pPr>
+        <w:rPr>
+          <w:rFonts w:ascii="Arial" w:hAnsi="Arial" w:cs="Arial"/>
+          <w:b/>
+          <w:bCs/>
+          <w:sz w:val="28"/>
+          <w:szCs w:val="28"/>
+        </w:rPr>
+      </w:pPr>
+    </w:p>
+    <w:p>
+      <w:pPr>
+        <w:rPr>
+          <w:rFonts w:ascii="Arial" w:hAnsi="Arial" w:cs="Arial"/>
+          <w:b/>
+          <w:bCs/>
+          <w:sz w:val="28"/>
+          <w:szCs w:val="28"/>
+        </w:rPr>
+      </w:pPr>
+    </w:p>
+    <w:p>
+      <w:pPr>
+        <w:rPr>
+          <w:rFonts w:ascii="Arial" w:hAnsi="Arial" w:cs="Arial"/>
+          <w:b/>
+          <w:bCs/>
+          <w:sz w:val="28"/>
+          <w:szCs w:val="28"/>
+        </w:rPr>
+      </w:pPr>
+    </w:p>
+    <w:p>
+      <w:pPr>
+        <w:rPr>
+          <w:rFonts w:ascii="Arial" w:hAnsi="Arial" w:cs="Arial"/>
+          <w:b/>
+          <w:bCs/>
+          <w:sz w:val="28"/>
+          <w:szCs w:val="28"/>
+        </w:rPr>
+      </w:pPr>
+    </w:p>
+    <w:p>
+      <w:pPr>
+        <w:rPr>
+          <w:rFonts w:ascii="Arial" w:hAnsi="Arial" w:cs="Arial"/>
+          <w:b/>
+          <w:bCs/>
+          <w:sz w:val="28"/>
+          <w:szCs w:val="28"/>
         </w:rPr>
       </w:pPr>
     </w:p>
@@ -1579,19 +1631,42 @@
           <w:sz w:val="28"/>
           <w:szCs w:val="28"/>
         </w:rPr>
-        <w:t>Gestión de Cliente</w:t>
+        <w:lastRenderedPageBreak/>
+        <w:t xml:space="preserve">Requisitos </w:t>
+      </w:r>
+      <w:r>
+        <w:rPr>
+          <w:rFonts w:ascii="Amasis MT Pro Light" w:hAnsi="Amasis MT Pro Light"/>
+          <w:b/>
+          <w:bCs/>
+          <w:sz w:val="28"/>
+          <w:szCs w:val="28"/>
+        </w:rPr>
+        <w:t xml:space="preserve">No </w:t>
+      </w:r>
+      <w:r>
+        <w:rPr>
+          <w:rFonts w:ascii="Amasis MT Pro Light" w:hAnsi="Amasis MT Pro Light"/>
+          <w:b/>
+          <w:bCs/>
+          <w:sz w:val="28"/>
+          <w:szCs w:val="28"/>
+        </w:rPr>
+        <w:t xml:space="preserve">Funcionales </w:t>
       </w:r>
     </w:p>
     <w:tbl>
       <w:tblPr>
-        <w:tblStyle w:val="Tablaconcuadrcula"/>
-        <w:tblW w:w="0" w:type="auto"/>
+        <w:tblStyle w:val="TableGrid"/>
+        <w:tblpPr w:leftFromText="141" w:rightFromText="141" w:vertAnchor="page" w:horzAnchor="margin" w:tblpY="2176"/>
+        <w:tblW w:w="8835" w:type="dxa"/>
+        <w:tblLayout w:type="fixed"/>
         <w:tblLook w:val="06A0" w:firstRow="1" w:lastRow="0" w:firstColumn="1" w:lastColumn="0" w:noHBand="1" w:noVBand="1"/>
       </w:tblPr>
       <w:tblGrid>
         <w:gridCol w:w="1380"/>
-        <w:gridCol w:w="5754"/>
-        <w:gridCol w:w="1694"/>
+        <w:gridCol w:w="5760"/>
+        <w:gridCol w:w="1695"/>
       </w:tblGrid>
       <w:tr>
         <w:trPr>
@@ -1665,7 +1740,7 @@
                 <w:b/>
                 <w:bCs/>
               </w:rPr>
-              <w:t>Categoría</w:t>
+              <w:t xml:space="preserve">Categoría </w:t>
             </w:r>
           </w:p>
         </w:tc>
@@ -1692,7 +1767,23 @@
                 <w:b/>
                 <w:bCs/>
               </w:rPr>
-              <w:t xml:space="preserve">R 3.1 </w:t>
+              <w:t>R</w:t>
+            </w:r>
+            <w:r>
+              <w:rPr>
+                <w:rFonts w:ascii="Amasis MT Pro Light" w:hAnsi="Amasis MT Pro Light"/>
+                <w:b/>
+                <w:bCs/>
+              </w:rPr>
+              <w:t>NF.</w:t>
+            </w:r>
+            <w:r>
+              <w:rPr>
+                <w:rFonts w:ascii="Amasis MT Pro Light" w:hAnsi="Amasis MT Pro Light"/>
+                <w:b/>
+                <w:bCs/>
+              </w:rPr>
+              <w:t xml:space="preserve">1 </w:t>
             </w:r>
           </w:p>
         </w:tc>
@@ -1714,7 +1805,7 @@
                 <w:b/>
                 <w:bCs/>
               </w:rPr>
-              <w:t>Registrar nuevo cliente</w:t>
+              <w:t>El sistema debe responder en menos de 3 segundos por acción realizada.</w:t>
             </w:r>
           </w:p>
         </w:tc>
@@ -1736,7 +1827,7 @@
                 <w:b/>
                 <w:bCs/>
               </w:rPr>
-              <w:t>Evidente</w:t>
+              <w:t>Rendimiento</w:t>
             </w:r>
           </w:p>
         </w:tc>
@@ -1763,7 +1854,23 @@
                 <w:b/>
                 <w:bCs/>
               </w:rPr>
-              <w:t xml:space="preserve">R.3.2 </w:t>
+              <w:t>R</w:t>
+            </w:r>
+            <w:r>
+              <w:rPr>
+                <w:rFonts w:ascii="Amasis MT Pro Light" w:hAnsi="Amasis MT Pro Light"/>
+                <w:b/>
+                <w:bCs/>
+              </w:rPr>
+              <w:t>NF</w:t>
+            </w:r>
+            <w:r>
+              <w:rPr>
+                <w:rFonts w:ascii="Amasis MT Pro Light" w:hAnsi="Amasis MT Pro Light"/>
+                <w:b/>
+                <w:bCs/>
+              </w:rPr>
+              <w:t xml:space="preserve">.2 </w:t>
             </w:r>
           </w:p>
         </w:tc>
@@ -1785,7 +1892,7 @@
                 <w:b/>
                 <w:bCs/>
               </w:rPr>
-              <w:t>Modificar información del cliente</w:t>
+              <w:t>El sistema debe ser accesible 24/7</w:t>
             </w:r>
           </w:p>
         </w:tc>
@@ -1807,7 +1914,7 @@
                 <w:b/>
                 <w:bCs/>
               </w:rPr>
-              <w:t>Evidente</w:t>
+              <w:t>Disponibilidad</w:t>
             </w:r>
           </w:p>
         </w:tc>
@@ -1834,7 +1941,23 @@
                 <w:b/>
                 <w:bCs/>
               </w:rPr>
-              <w:t>R.3.3</w:t>
+              <w:t>R</w:t>
+            </w:r>
+            <w:r>
+              <w:rPr>
+                <w:rFonts w:ascii="Amasis MT Pro Light" w:hAnsi="Amasis MT Pro Light"/>
+                <w:b/>
+                <w:bCs/>
+              </w:rPr>
+              <w:t>NF</w:t>
+            </w:r>
+            <w:r>
+              <w:rPr>
+                <w:rFonts w:ascii="Amasis MT Pro Light" w:hAnsi="Amasis MT Pro Light"/>
+                <w:b/>
+                <w:bCs/>
+              </w:rPr>
+              <w:t>.3</w:t>
             </w:r>
           </w:p>
         </w:tc>
@@ -1856,7 +1979,7 @@
                 <w:b/>
                 <w:bCs/>
               </w:rPr>
-              <w:t>Eliminar cliente</w:t>
+              <w:t>El sistema debe permitir la escalabilidad para soportar hasta 10,000 usuarios simultáneos</w:t>
             </w:r>
           </w:p>
         </w:tc>
@@ -1878,7 +2001,7 @@
                 <w:b/>
                 <w:bCs/>
               </w:rPr>
-              <w:t>Evidente</w:t>
+              <w:t>Escalabilidad</w:t>
             </w:r>
           </w:p>
         </w:tc>
@@ -1905,8 +2028,23 @@
                 <w:b/>
                 <w:bCs/>
               </w:rPr>
-              <w:lastRenderedPageBreak/>
-              <w:t>R.3.4</w:t>
+              <w:t>R</w:t>
+            </w:r>
+            <w:r>
+              <w:rPr>
+                <w:rFonts w:ascii="Amasis MT Pro Light" w:hAnsi="Amasis MT Pro Light"/>
+                <w:b/>
+                <w:bCs/>
+              </w:rPr>
+              <w:t>NF</w:t>
+            </w:r>
+            <w:r>
+              <w:rPr>
+                <w:rFonts w:ascii="Amasis MT Pro Light" w:hAnsi="Amasis MT Pro Light"/>
+                <w:b/>
+                <w:bCs/>
+              </w:rPr>
+              <w:t>.4</w:t>
             </w:r>
           </w:p>
         </w:tc>
@@ -1928,7 +2066,7 @@
                 <w:b/>
                 <w:bCs/>
               </w:rPr>
-              <w:t>Consultar lista de clientes</w:t>
+              <w:t xml:space="preserve">La interfaz debe ser fácil de usar para usuarios no técnicos. </w:t>
             </w:r>
           </w:p>
         </w:tc>
@@ -1950,7 +2088,7 @@
                 <w:b/>
                 <w:bCs/>
               </w:rPr>
-              <w:t>Evidente</w:t>
+              <w:t>Usabilidad</w:t>
             </w:r>
           </w:p>
         </w:tc>
@@ -1977,7 +2115,23 @@
                 <w:b/>
                 <w:bCs/>
               </w:rPr>
-              <w:t>R.3.5</w:t>
+              <w:t>R</w:t>
+            </w:r>
+            <w:r>
+              <w:rPr>
+                <w:rFonts w:ascii="Amasis MT Pro Light" w:hAnsi="Amasis MT Pro Light"/>
+                <w:b/>
+                <w:bCs/>
+              </w:rPr>
+              <w:t>NF</w:t>
+            </w:r>
+            <w:r>
+              <w:rPr>
+                <w:rFonts w:ascii="Amasis MT Pro Light" w:hAnsi="Amasis MT Pro Light"/>
+                <w:b/>
+                <w:bCs/>
+              </w:rPr>
+              <w:t>.5</w:t>
             </w:r>
           </w:p>
         </w:tc>
@@ -1999,7 +2153,7 @@
                 <w:b/>
                 <w:bCs/>
               </w:rPr>
-              <w:t xml:space="preserve">Buscar clientes por nombre </w:t>
+              <w:t xml:space="preserve">La información personal del usuario debe estar protegida mediante encriptación </w:t>
             </w:r>
           </w:p>
         </w:tc>
@@ -2021,7 +2175,7 @@
                 <w:b/>
                 <w:bCs/>
               </w:rPr>
-              <w:t>Evidente</w:t>
+              <w:t>Seguridad</w:t>
             </w:r>
           </w:p>
         </w:tc>
@@ -2050,469 +2204,6 @@
           <w:szCs w:val="28"/>
         </w:rPr>
       </w:pPr>
-      <w:r>
-        <w:rPr>
-          <w:rFonts w:ascii="Amasis MT Pro Light" w:hAnsi="Amasis MT Pro Light"/>
-          <w:b/>
-          <w:bCs/>
-          <w:sz w:val="28"/>
-          <w:szCs w:val="28"/>
-        </w:rPr>
-        <w:t>Gestión de Stock de producto detallada</w:t>
-      </w:r>
-    </w:p>
-    <w:tbl>
-      <w:tblPr>
-        <w:tblStyle w:val="Tablaconcuadrcula"/>
-        <w:tblW w:w="0" w:type="auto"/>
-        <w:tblLook w:val="06A0" w:firstRow="1" w:lastRow="0" w:firstColumn="1" w:lastColumn="0" w:noHBand="1" w:noVBand="1"/>
-      </w:tblPr>
-      <w:tblGrid>
-        <w:gridCol w:w="1380"/>
-        <w:gridCol w:w="5754"/>
-        <w:gridCol w:w="1694"/>
-      </w:tblGrid>
-      <w:tr>
-        <w:trPr>
-          <w:trHeight w:val="300"/>
-        </w:trPr>
-        <w:tc>
-          <w:tcPr>
-            <w:tcW w:w="1380" w:type="dxa"/>
-            <w:shd w:val="clear" w:color="auto" w:fill="D0CECE" w:themeFill="background2" w:themeFillShade="E6"/>
-          </w:tcPr>
-          <w:p>
-            <w:pPr>
-              <w:jc w:val="center"/>
-              <w:rPr>
-                <w:rFonts w:ascii="Amasis MT Pro Light" w:hAnsi="Amasis MT Pro Light"/>
-                <w:b/>
-                <w:bCs/>
-              </w:rPr>
-            </w:pPr>
-            <w:r>
-              <w:rPr>
-                <w:rFonts w:ascii="Amasis MT Pro Light" w:hAnsi="Amasis MT Pro Light"/>
-                <w:b/>
-                <w:bCs/>
-              </w:rPr>
-              <w:t>Referencia</w:t>
-            </w:r>
-          </w:p>
-        </w:tc>
-        <w:tc>
-          <w:tcPr>
-            <w:tcW w:w="5760" w:type="dxa"/>
-            <w:shd w:val="clear" w:color="auto" w:fill="D0CECE" w:themeFill="background2" w:themeFillShade="E6"/>
-          </w:tcPr>
-          <w:p>
-            <w:pPr>
-              <w:jc w:val="center"/>
-              <w:rPr>
-                <w:rFonts w:ascii="Amasis MT Pro Light" w:hAnsi="Amasis MT Pro Light"/>
-                <w:b/>
-                <w:bCs/>
-              </w:rPr>
-            </w:pPr>
-            <w:r>
-              <w:rPr>
-                <w:rFonts w:ascii="Amasis MT Pro Light" w:hAnsi="Amasis MT Pro Light"/>
-                <w:b/>
-                <w:bCs/>
-              </w:rPr>
-              <w:t>Función</w:t>
-            </w:r>
-          </w:p>
-        </w:tc>
-        <w:tc>
-          <w:tcPr>
-            <w:tcW w:w="1695" w:type="dxa"/>
-            <w:shd w:val="clear" w:color="auto" w:fill="D0CECE" w:themeFill="background2" w:themeFillShade="E6"/>
-          </w:tcPr>
-          <w:p>
-            <w:pPr>
-              <w:jc w:val="center"/>
-              <w:rPr>
-                <w:rFonts w:ascii="Amasis MT Pro Light" w:hAnsi="Amasis MT Pro Light"/>
-                <w:b/>
-                <w:bCs/>
-              </w:rPr>
-            </w:pPr>
-            <w:r>
-              <w:rPr>
-                <w:rFonts w:ascii="Amasis MT Pro Light" w:hAnsi="Amasis MT Pro Light"/>
-                <w:b/>
-                <w:bCs/>
-              </w:rPr>
-              <w:t>Categoría</w:t>
-            </w:r>
-          </w:p>
-        </w:tc>
-      </w:tr>
-      <w:tr>
-        <w:trPr>
-          <w:trHeight w:val="300"/>
-        </w:trPr>
-        <w:tc>
-          <w:tcPr>
-            <w:tcW w:w="1380" w:type="dxa"/>
-          </w:tcPr>
-          <w:p>
-            <w:pPr>
-              <w:rPr>
-                <w:rFonts w:ascii="Amasis MT Pro Light" w:hAnsi="Amasis MT Pro Light"/>
-                <w:b/>
-                <w:bCs/>
-              </w:rPr>
-            </w:pPr>
-            <w:r>
-              <w:rPr>
-                <w:rFonts w:ascii="Amasis MT Pro Light" w:hAnsi="Amasis MT Pro Light"/>
-                <w:b/>
-                <w:bCs/>
-              </w:rPr>
-              <w:t xml:space="preserve">R.4.1 </w:t>
-            </w:r>
-          </w:p>
-        </w:tc>
-        <w:tc>
-          <w:tcPr>
-            <w:tcW w:w="5760" w:type="dxa"/>
-          </w:tcPr>
-          <w:p>
-            <w:pPr>
-              <w:rPr>
-                <w:rFonts w:ascii="Amasis MT Pro Light" w:hAnsi="Amasis MT Pro Light"/>
-                <w:b/>
-                <w:bCs/>
-              </w:rPr>
-            </w:pPr>
-            <w:r>
-              <w:rPr>
-                <w:rFonts w:ascii="Amasis MT Pro Light" w:hAnsi="Amasis MT Pro Light"/>
-                <w:b/>
-                <w:bCs/>
-              </w:rPr>
-              <w:t xml:space="preserve">Ingresar nuevo stock de producto </w:t>
-            </w:r>
-          </w:p>
-        </w:tc>
-        <w:tc>
-          <w:tcPr>
-            <w:tcW w:w="1695" w:type="dxa"/>
-          </w:tcPr>
-          <w:p>
-            <w:pPr>
-              <w:rPr>
-                <w:rFonts w:ascii="Amasis MT Pro Light" w:hAnsi="Amasis MT Pro Light"/>
-                <w:b/>
-                <w:bCs/>
-              </w:rPr>
-            </w:pPr>
-            <w:r>
-              <w:rPr>
-                <w:rFonts w:ascii="Amasis MT Pro Light" w:hAnsi="Amasis MT Pro Light"/>
-                <w:b/>
-                <w:bCs/>
-              </w:rPr>
-              <w:t>Evidente</w:t>
-            </w:r>
-          </w:p>
-        </w:tc>
-      </w:tr>
-      <w:tr>
-        <w:trPr>
-          <w:trHeight w:val="300"/>
-        </w:trPr>
-        <w:tc>
-          <w:tcPr>
-            <w:tcW w:w="1380" w:type="dxa"/>
-          </w:tcPr>
-          <w:p>
-            <w:pPr>
-              <w:rPr>
-                <w:rFonts w:ascii="Amasis MT Pro Light" w:hAnsi="Amasis MT Pro Light"/>
-                <w:b/>
-                <w:bCs/>
-              </w:rPr>
-            </w:pPr>
-            <w:r>
-              <w:rPr>
-                <w:rFonts w:ascii="Amasis MT Pro Light" w:hAnsi="Amasis MT Pro Light"/>
-                <w:b/>
-                <w:bCs/>
-              </w:rPr>
-              <w:t xml:space="preserve">R.4.2 </w:t>
-            </w:r>
-          </w:p>
-        </w:tc>
-        <w:tc>
-          <w:tcPr>
-            <w:tcW w:w="5760" w:type="dxa"/>
-          </w:tcPr>
-          <w:p>
-            <w:pPr>
-              <w:rPr>
-                <w:rFonts w:ascii="Amasis MT Pro Light" w:hAnsi="Amasis MT Pro Light"/>
-                <w:b/>
-                <w:bCs/>
-              </w:rPr>
-            </w:pPr>
-            <w:r>
-              <w:rPr>
-                <w:rFonts w:ascii="Amasis MT Pro Light" w:hAnsi="Amasis MT Pro Light"/>
-                <w:b/>
-                <w:bCs/>
-              </w:rPr>
-              <w:t>Modificar cantidad de stock</w:t>
-            </w:r>
-          </w:p>
-        </w:tc>
-        <w:tc>
-          <w:tcPr>
-            <w:tcW w:w="1695" w:type="dxa"/>
-          </w:tcPr>
-          <w:p>
-            <w:pPr>
-              <w:rPr>
-                <w:rFonts w:ascii="Amasis MT Pro Light" w:hAnsi="Amasis MT Pro Light"/>
-                <w:b/>
-                <w:bCs/>
-              </w:rPr>
-            </w:pPr>
-            <w:r>
-              <w:rPr>
-                <w:rFonts w:ascii="Amasis MT Pro Light" w:hAnsi="Amasis MT Pro Light"/>
-                <w:b/>
-                <w:bCs/>
-              </w:rPr>
-              <w:t>Evidente</w:t>
-            </w:r>
-          </w:p>
-        </w:tc>
-      </w:tr>
-      <w:tr>
-        <w:trPr>
-          <w:trHeight w:val="300"/>
-        </w:trPr>
-        <w:tc>
-          <w:tcPr>
-            <w:tcW w:w="1380" w:type="dxa"/>
-          </w:tcPr>
-          <w:p>
-            <w:pPr>
-              <w:rPr>
-                <w:rFonts w:ascii="Amasis MT Pro Light" w:hAnsi="Amasis MT Pro Light"/>
-                <w:b/>
-                <w:bCs/>
-              </w:rPr>
-            </w:pPr>
-            <w:r>
-              <w:rPr>
-                <w:rFonts w:ascii="Amasis MT Pro Light" w:hAnsi="Amasis MT Pro Light"/>
-                <w:b/>
-                <w:bCs/>
-              </w:rPr>
-              <w:t>R.4.3</w:t>
-            </w:r>
-          </w:p>
-        </w:tc>
-        <w:tc>
-          <w:tcPr>
-            <w:tcW w:w="5760" w:type="dxa"/>
-          </w:tcPr>
-          <w:p>
-            <w:pPr>
-              <w:rPr>
-                <w:rFonts w:ascii="Amasis MT Pro Light" w:hAnsi="Amasis MT Pro Light"/>
-                <w:b/>
-                <w:bCs/>
-              </w:rPr>
-            </w:pPr>
-            <w:r>
-              <w:rPr>
-                <w:rFonts w:ascii="Amasis MT Pro Light" w:hAnsi="Amasis MT Pro Light"/>
-                <w:b/>
-                <w:bCs/>
-              </w:rPr>
-              <w:t>Eliminar stock</w:t>
-            </w:r>
-          </w:p>
-        </w:tc>
-        <w:tc>
-          <w:tcPr>
-            <w:tcW w:w="1695" w:type="dxa"/>
-          </w:tcPr>
-          <w:p>
-            <w:pPr>
-              <w:rPr>
-                <w:rFonts w:ascii="Amasis MT Pro Light" w:hAnsi="Amasis MT Pro Light"/>
-                <w:b/>
-                <w:bCs/>
-              </w:rPr>
-            </w:pPr>
-            <w:r>
-              <w:rPr>
-                <w:rFonts w:ascii="Amasis MT Pro Light" w:hAnsi="Amasis MT Pro Light"/>
-                <w:b/>
-                <w:bCs/>
-              </w:rPr>
-              <w:t>Evidente</w:t>
-            </w:r>
-          </w:p>
-        </w:tc>
-      </w:tr>
-      <w:tr>
-        <w:trPr>
-          <w:trHeight w:val="300"/>
-        </w:trPr>
-        <w:tc>
-          <w:tcPr>
-            <w:tcW w:w="1380" w:type="dxa"/>
-          </w:tcPr>
-          <w:p>
-            <w:pPr>
-              <w:rPr>
-                <w:rFonts w:ascii="Amasis MT Pro Light" w:hAnsi="Amasis MT Pro Light"/>
-                <w:b/>
-                <w:bCs/>
-              </w:rPr>
-            </w:pPr>
-            <w:r>
-              <w:rPr>
-                <w:rFonts w:ascii="Amasis MT Pro Light" w:hAnsi="Amasis MT Pro Light"/>
-                <w:b/>
-                <w:bCs/>
-              </w:rPr>
-              <w:t>R.4.4</w:t>
-            </w:r>
-          </w:p>
-        </w:tc>
-        <w:tc>
-          <w:tcPr>
-            <w:tcW w:w="5760" w:type="dxa"/>
-          </w:tcPr>
-          <w:p>
-            <w:pPr>
-              <w:rPr>
-                <w:rFonts w:ascii="Amasis MT Pro Light" w:hAnsi="Amasis MT Pro Light"/>
-                <w:b/>
-                <w:bCs/>
-              </w:rPr>
-            </w:pPr>
-            <w:r>
-              <w:rPr>
-                <w:rFonts w:ascii="Amasis MT Pro Light" w:hAnsi="Amasis MT Pro Light"/>
-                <w:b/>
-                <w:bCs/>
-              </w:rPr>
-              <w:t>Consultar stock disponible</w:t>
-            </w:r>
-          </w:p>
-        </w:tc>
-        <w:tc>
-          <w:tcPr>
-            <w:tcW w:w="1695" w:type="dxa"/>
-          </w:tcPr>
-          <w:p>
-            <w:pPr>
-              <w:rPr>
-                <w:rFonts w:ascii="Amasis MT Pro Light" w:hAnsi="Amasis MT Pro Light"/>
-                <w:b/>
-                <w:bCs/>
-              </w:rPr>
-            </w:pPr>
-            <w:r>
-              <w:rPr>
-                <w:rFonts w:ascii="Amasis MT Pro Light" w:hAnsi="Amasis MT Pro Light"/>
-                <w:b/>
-                <w:bCs/>
-              </w:rPr>
-              <w:t>Evidente</w:t>
-            </w:r>
-          </w:p>
-        </w:tc>
-      </w:tr>
-      <w:tr>
-        <w:trPr>
-          <w:trHeight w:val="300"/>
-        </w:trPr>
-        <w:tc>
-          <w:tcPr>
-            <w:tcW w:w="1380" w:type="dxa"/>
-          </w:tcPr>
-          <w:p>
-            <w:pPr>
-              <w:rPr>
-                <w:rFonts w:ascii="Amasis MT Pro Light" w:hAnsi="Amasis MT Pro Light"/>
-                <w:b/>
-                <w:bCs/>
-              </w:rPr>
-            </w:pPr>
-            <w:r>
-              <w:rPr>
-                <w:rFonts w:ascii="Amasis MT Pro Light" w:hAnsi="Amasis MT Pro Light"/>
-                <w:b/>
-                <w:bCs/>
-              </w:rPr>
-              <w:t>R.4.5</w:t>
-            </w:r>
-          </w:p>
-        </w:tc>
-        <w:tc>
-          <w:tcPr>
-            <w:tcW w:w="5760" w:type="dxa"/>
-          </w:tcPr>
-          <w:p>
-            <w:pPr>
-              <w:rPr>
-                <w:rFonts w:ascii="Amasis MT Pro Light" w:hAnsi="Amasis MT Pro Light"/>
-                <w:b/>
-                <w:bCs/>
-              </w:rPr>
-            </w:pPr>
-            <w:r>
-              <w:rPr>
-                <w:rFonts w:ascii="Amasis MT Pro Light" w:hAnsi="Amasis MT Pro Light"/>
-                <w:b/>
-                <w:bCs/>
-              </w:rPr>
-              <w:t>Generar reporte de stock</w:t>
-            </w:r>
-          </w:p>
-        </w:tc>
-        <w:tc>
-          <w:tcPr>
-            <w:tcW w:w="1695" w:type="dxa"/>
-          </w:tcPr>
-          <w:p>
-            <w:pPr>
-              <w:rPr>
-                <w:rFonts w:ascii="Amasis MT Pro Light" w:hAnsi="Amasis MT Pro Light"/>
-                <w:b/>
-                <w:bCs/>
-              </w:rPr>
-            </w:pPr>
-            <w:r>
-              <w:rPr>
-                <w:rFonts w:ascii="Amasis MT Pro Light" w:hAnsi="Amasis MT Pro Light"/>
-                <w:b/>
-                <w:bCs/>
-              </w:rPr>
-              <w:t>Evidente</w:t>
-            </w:r>
-          </w:p>
-        </w:tc>
-      </w:tr>
-    </w:tbl>
-    <w:p>
-      <w:pPr>
-        <w:rPr>
-          <w:rFonts w:ascii="Amasis MT Pro Light" w:hAnsi="Amasis MT Pro Light"/>
-          <w:b/>
-          <w:bCs/>
-        </w:rPr>
-      </w:pPr>
     </w:p>
     <w:p>
       <w:pPr>
@@ -2525,461 +2216,7 @@
           <w:szCs w:val="28"/>
         </w:rPr>
       </w:pPr>
-      <w:r>
-        <w:rPr>
-          <w:rFonts w:ascii="Amasis MT Pro Light" w:hAnsi="Amasis MT Pro Light"/>
-          <w:b/>
-          <w:bCs/>
-          <w:sz w:val="28"/>
-          <w:szCs w:val="28"/>
-        </w:rPr>
-        <w:t>Gestión de Proveedor Detallada</w:t>
-      </w:r>
     </w:p>
-    <w:tbl>
-      <w:tblPr>
-        <w:tblStyle w:val="Tablaconcuadrcula"/>
-        <w:tblW w:w="0" w:type="auto"/>
-        <w:tblLook w:val="06A0" w:firstRow="1" w:lastRow="0" w:firstColumn="1" w:lastColumn="0" w:noHBand="1" w:noVBand="1"/>
-      </w:tblPr>
-      <w:tblGrid>
-        <w:gridCol w:w="1380"/>
-        <w:gridCol w:w="5754"/>
-        <w:gridCol w:w="1694"/>
-      </w:tblGrid>
-      <w:tr>
-        <w:trPr>
-          <w:trHeight w:val="300"/>
-        </w:trPr>
-        <w:tc>
-          <w:tcPr>
-            <w:tcW w:w="1380" w:type="dxa"/>
-            <w:shd w:val="clear" w:color="auto" w:fill="D0CECE" w:themeFill="background2" w:themeFillShade="E6"/>
-          </w:tcPr>
-          <w:p>
-            <w:pPr>
-              <w:jc w:val="center"/>
-              <w:rPr>
-                <w:rFonts w:ascii="Amasis MT Pro Light" w:hAnsi="Amasis MT Pro Light"/>
-                <w:b/>
-                <w:bCs/>
-              </w:rPr>
-            </w:pPr>
-            <w:r>
-              <w:rPr>
-                <w:rFonts w:ascii="Amasis MT Pro Light" w:hAnsi="Amasis MT Pro Light"/>
-                <w:b/>
-                <w:bCs/>
-              </w:rPr>
-              <w:t>Referencia</w:t>
-            </w:r>
-          </w:p>
-        </w:tc>
-        <w:tc>
-          <w:tcPr>
-            <w:tcW w:w="5760" w:type="dxa"/>
-            <w:shd w:val="clear" w:color="auto" w:fill="D0CECE" w:themeFill="background2" w:themeFillShade="E6"/>
-          </w:tcPr>
-          <w:p>
-            <w:pPr>
-              <w:jc w:val="center"/>
-              <w:rPr>
-                <w:rFonts w:ascii="Amasis MT Pro Light" w:hAnsi="Amasis MT Pro Light"/>
-                <w:b/>
-                <w:bCs/>
-              </w:rPr>
-            </w:pPr>
-            <w:r>
-              <w:rPr>
-                <w:rFonts w:ascii="Amasis MT Pro Light" w:hAnsi="Amasis MT Pro Light"/>
-                <w:b/>
-                <w:bCs/>
-              </w:rPr>
-              <w:t>Función</w:t>
-            </w:r>
-          </w:p>
-        </w:tc>
-        <w:tc>
-          <w:tcPr>
-            <w:tcW w:w="1695" w:type="dxa"/>
-            <w:shd w:val="clear" w:color="auto" w:fill="D0CECE" w:themeFill="background2" w:themeFillShade="E6"/>
-          </w:tcPr>
-          <w:p>
-            <w:pPr>
-              <w:jc w:val="center"/>
-              <w:rPr>
-                <w:rFonts w:ascii="Amasis MT Pro Light" w:hAnsi="Amasis MT Pro Light"/>
-                <w:b/>
-                <w:bCs/>
-              </w:rPr>
-            </w:pPr>
-            <w:r>
-              <w:rPr>
-                <w:rFonts w:ascii="Amasis MT Pro Light" w:hAnsi="Amasis MT Pro Light"/>
-                <w:b/>
-                <w:bCs/>
-              </w:rPr>
-              <w:t>Categoría</w:t>
-            </w:r>
-          </w:p>
-        </w:tc>
-      </w:tr>
-      <w:tr>
-        <w:trPr>
-          <w:trHeight w:val="300"/>
-        </w:trPr>
-        <w:tc>
-          <w:tcPr>
-            <w:tcW w:w="1380" w:type="dxa"/>
-          </w:tcPr>
-          <w:p>
-            <w:pPr>
-              <w:rPr>
-                <w:rFonts w:ascii="Amasis MT Pro Light" w:hAnsi="Amasis MT Pro Light"/>
-                <w:b/>
-                <w:bCs/>
-              </w:rPr>
-            </w:pPr>
-            <w:r>
-              <w:rPr>
-                <w:rFonts w:ascii="Amasis MT Pro Light" w:hAnsi="Amasis MT Pro Light"/>
-                <w:b/>
-                <w:bCs/>
-              </w:rPr>
-              <w:t xml:space="preserve">R.5.1 </w:t>
-            </w:r>
-          </w:p>
-        </w:tc>
-        <w:tc>
-          <w:tcPr>
-            <w:tcW w:w="5760" w:type="dxa"/>
-          </w:tcPr>
-          <w:p>
-            <w:pPr>
-              <w:rPr>
-                <w:rFonts w:ascii="Amasis MT Pro Light" w:hAnsi="Amasis MT Pro Light"/>
-                <w:b/>
-                <w:bCs/>
-              </w:rPr>
-            </w:pPr>
-            <w:r>
-              <w:rPr>
-                <w:rFonts w:ascii="Amasis MT Pro Light" w:hAnsi="Amasis MT Pro Light"/>
-                <w:b/>
-                <w:bCs/>
-              </w:rPr>
-              <w:t xml:space="preserve">Registrar nuevo proveedor </w:t>
-            </w:r>
-          </w:p>
-        </w:tc>
-        <w:tc>
-          <w:tcPr>
-            <w:tcW w:w="1695" w:type="dxa"/>
-          </w:tcPr>
-          <w:p>
-            <w:pPr>
-              <w:rPr>
-                <w:rFonts w:ascii="Amasis MT Pro Light" w:hAnsi="Amasis MT Pro Light"/>
-                <w:b/>
-                <w:bCs/>
-              </w:rPr>
-            </w:pPr>
-            <w:r>
-              <w:rPr>
-                <w:rFonts w:ascii="Amasis MT Pro Light" w:hAnsi="Amasis MT Pro Light"/>
-                <w:b/>
-                <w:bCs/>
-              </w:rPr>
-              <w:t>Evidente</w:t>
-            </w:r>
-          </w:p>
-        </w:tc>
-      </w:tr>
-      <w:tr>
-        <w:trPr>
-          <w:trHeight w:val="300"/>
-        </w:trPr>
-        <w:tc>
-          <w:tcPr>
-            <w:tcW w:w="1380" w:type="dxa"/>
-          </w:tcPr>
-          <w:p>
-            <w:pPr>
-              <w:rPr>
-                <w:rFonts w:ascii="Amasis MT Pro Light" w:hAnsi="Amasis MT Pro Light"/>
-                <w:b/>
-                <w:bCs/>
-              </w:rPr>
-            </w:pPr>
-            <w:r>
-              <w:rPr>
-                <w:rFonts w:ascii="Amasis MT Pro Light" w:hAnsi="Amasis MT Pro Light"/>
-                <w:b/>
-                <w:bCs/>
-              </w:rPr>
-              <w:t xml:space="preserve">R.5.2 </w:t>
-            </w:r>
-          </w:p>
-        </w:tc>
-        <w:tc>
-          <w:tcPr>
-            <w:tcW w:w="5760" w:type="dxa"/>
-          </w:tcPr>
-          <w:p>
-            <w:pPr>
-              <w:rPr>
-                <w:rFonts w:ascii="Amasis MT Pro Light" w:hAnsi="Amasis MT Pro Light"/>
-                <w:b/>
-                <w:bCs/>
-              </w:rPr>
-            </w:pPr>
-            <w:r>
-              <w:rPr>
-                <w:rFonts w:ascii="Amasis MT Pro Light" w:hAnsi="Amasis MT Pro Light"/>
-                <w:b/>
-                <w:bCs/>
-              </w:rPr>
-              <w:t>Modificar información del proveedor</w:t>
-            </w:r>
-          </w:p>
-        </w:tc>
-        <w:tc>
-          <w:tcPr>
-            <w:tcW w:w="1695" w:type="dxa"/>
-          </w:tcPr>
-          <w:p>
-            <w:pPr>
-              <w:rPr>
-                <w:rFonts w:ascii="Amasis MT Pro Light" w:hAnsi="Amasis MT Pro Light"/>
-                <w:b/>
-                <w:bCs/>
-              </w:rPr>
-            </w:pPr>
-            <w:r>
-              <w:rPr>
-                <w:rFonts w:ascii="Amasis MT Pro Light" w:hAnsi="Amasis MT Pro Light"/>
-                <w:b/>
-                <w:bCs/>
-              </w:rPr>
-              <w:t>Evidente</w:t>
-            </w:r>
-          </w:p>
-        </w:tc>
-      </w:tr>
-      <w:tr>
-        <w:trPr>
-          <w:trHeight w:val="300"/>
-        </w:trPr>
-        <w:tc>
-          <w:tcPr>
-            <w:tcW w:w="1380" w:type="dxa"/>
-          </w:tcPr>
-          <w:p>
-            <w:pPr>
-              <w:rPr>
-                <w:rFonts w:ascii="Amasis MT Pro Light" w:hAnsi="Amasis MT Pro Light"/>
-                <w:b/>
-                <w:bCs/>
-              </w:rPr>
-            </w:pPr>
-            <w:r>
-              <w:rPr>
-                <w:rFonts w:ascii="Amasis MT Pro Light" w:hAnsi="Amasis MT Pro Light"/>
-                <w:b/>
-                <w:bCs/>
-              </w:rPr>
-              <w:t>R.5.3</w:t>
-            </w:r>
-          </w:p>
-        </w:tc>
-        <w:tc>
-          <w:tcPr>
-            <w:tcW w:w="5760" w:type="dxa"/>
-          </w:tcPr>
-          <w:p>
-            <w:pPr>
-              <w:rPr>
-                <w:rFonts w:ascii="Amasis MT Pro Light" w:hAnsi="Amasis MT Pro Light"/>
-                <w:b/>
-                <w:bCs/>
-              </w:rPr>
-            </w:pPr>
-            <w:r>
-              <w:rPr>
-                <w:rFonts w:ascii="Amasis MT Pro Light" w:hAnsi="Amasis MT Pro Light"/>
-                <w:b/>
-                <w:bCs/>
-              </w:rPr>
-              <w:t xml:space="preserve">Eliminar proveedor </w:t>
-            </w:r>
-          </w:p>
-        </w:tc>
-        <w:tc>
-          <w:tcPr>
-            <w:tcW w:w="1695" w:type="dxa"/>
-          </w:tcPr>
-          <w:p>
-            <w:pPr>
-              <w:rPr>
-                <w:rFonts w:ascii="Amasis MT Pro Light" w:hAnsi="Amasis MT Pro Light"/>
-                <w:b/>
-                <w:bCs/>
-              </w:rPr>
-            </w:pPr>
-            <w:r>
-              <w:rPr>
-                <w:rFonts w:ascii="Amasis MT Pro Light" w:hAnsi="Amasis MT Pro Light"/>
-                <w:b/>
-                <w:bCs/>
-              </w:rPr>
-              <w:t>Evidente</w:t>
-            </w:r>
-          </w:p>
-        </w:tc>
-      </w:tr>
-      <w:tr>
-        <w:trPr>
-          <w:trHeight w:val="300"/>
-        </w:trPr>
-        <w:tc>
-          <w:tcPr>
-            <w:tcW w:w="1380" w:type="dxa"/>
-          </w:tcPr>
-          <w:p>
-            <w:pPr>
-              <w:rPr>
-                <w:rFonts w:ascii="Amasis MT Pro Light" w:hAnsi="Amasis MT Pro Light"/>
-                <w:b/>
-                <w:bCs/>
-              </w:rPr>
-            </w:pPr>
-            <w:r>
-              <w:rPr>
-                <w:rFonts w:ascii="Amasis MT Pro Light" w:hAnsi="Amasis MT Pro Light"/>
-                <w:b/>
-                <w:bCs/>
-              </w:rPr>
-              <w:t>R.5.4</w:t>
-            </w:r>
-          </w:p>
-        </w:tc>
-        <w:tc>
-          <w:tcPr>
-            <w:tcW w:w="5760" w:type="dxa"/>
-          </w:tcPr>
-          <w:p>
-            <w:pPr>
-              <w:rPr>
-                <w:rFonts w:ascii="Amasis MT Pro Light" w:hAnsi="Amasis MT Pro Light"/>
-                <w:b/>
-                <w:bCs/>
-              </w:rPr>
-            </w:pPr>
-            <w:r>
-              <w:rPr>
-                <w:rFonts w:ascii="Amasis MT Pro Light" w:hAnsi="Amasis MT Pro Light"/>
-                <w:b/>
-                <w:bCs/>
-              </w:rPr>
-              <w:t>Consultar lista de proveedores</w:t>
-            </w:r>
-          </w:p>
-        </w:tc>
-        <w:tc>
-          <w:tcPr>
-            <w:tcW w:w="1695" w:type="dxa"/>
-          </w:tcPr>
-          <w:p>
-            <w:pPr>
-              <w:rPr>
-                <w:rFonts w:ascii="Amasis MT Pro Light" w:hAnsi="Amasis MT Pro Light"/>
-                <w:b/>
-                <w:bCs/>
-              </w:rPr>
-            </w:pPr>
-            <w:r>
-              <w:rPr>
-                <w:rFonts w:ascii="Amasis MT Pro Light" w:hAnsi="Amasis MT Pro Light"/>
-                <w:b/>
-                <w:bCs/>
-              </w:rPr>
-              <w:t>Evidente</w:t>
-            </w:r>
-          </w:p>
-        </w:tc>
-      </w:tr>
-      <w:tr>
-        <w:trPr>
-          <w:trHeight w:val="300"/>
-        </w:trPr>
-        <w:tc>
-          <w:tcPr>
-            <w:tcW w:w="1380" w:type="dxa"/>
-          </w:tcPr>
-          <w:p>
-            <w:pPr>
-              <w:rPr>
-                <w:rFonts w:ascii="Amasis MT Pro Light" w:hAnsi="Amasis MT Pro Light"/>
-                <w:b/>
-                <w:bCs/>
-              </w:rPr>
-            </w:pPr>
-            <w:r>
-              <w:rPr>
-                <w:rFonts w:ascii="Amasis MT Pro Light" w:hAnsi="Amasis MT Pro Light"/>
-                <w:b/>
-                <w:bCs/>
-              </w:rPr>
-              <w:t>R.5.5</w:t>
-            </w:r>
-          </w:p>
-        </w:tc>
-        <w:tc>
-          <w:tcPr>
-            <w:tcW w:w="5760" w:type="dxa"/>
-          </w:tcPr>
-          <w:p>
-            <w:pPr>
-              <w:rPr>
-                <w:rFonts w:ascii="Amasis MT Pro Light" w:hAnsi="Amasis MT Pro Light"/>
-                <w:b/>
-                <w:bCs/>
-              </w:rPr>
-            </w:pPr>
-            <w:r>
-              <w:rPr>
-                <w:rFonts w:ascii="Amasis MT Pro Light" w:hAnsi="Amasis MT Pro Light"/>
-                <w:b/>
-                <w:bCs/>
-              </w:rPr>
-              <w:t>Buscar proveedores por nombre</w:t>
-            </w:r>
-          </w:p>
-        </w:tc>
-        <w:tc>
-          <w:tcPr>
-            <w:tcW w:w="1695" w:type="dxa"/>
-          </w:tcPr>
-          <w:p>
-            <w:pPr>
-              <w:rPr>
-                <w:rFonts w:ascii="Amasis MT Pro Light" w:hAnsi="Amasis MT Pro Light"/>
-                <w:b/>
-                <w:bCs/>
-              </w:rPr>
-            </w:pPr>
-            <w:r>
-              <w:rPr>
-                <w:rFonts w:ascii="Amasis MT Pro Light" w:hAnsi="Amasis MT Pro Light"/>
-                <w:b/>
-                <w:bCs/>
-              </w:rPr>
-              <w:t>Evidente</w:t>
-            </w:r>
-          </w:p>
-        </w:tc>
-      </w:tr>
-    </w:tbl>
     <w:p>
       <w:pPr>
         <w:rPr>
@@ -3002,7 +2239,7 @@
 </file>
 
 <file path=word/numbering.xml><?xml version="1.0" encoding="utf-8"?>
-<w:numbering xmlns:wpc="http://schemas.microsoft.com/office/word/2010/wordprocessingCanvas" xmlns:cx="http://schemas.microsoft.com/office/drawing/2014/chartex" xmlns:cx1="http://schemas.microsoft.com/office/drawing/2015/9/8/chartex" xmlns:cx2="http://schemas.microsoft.com/office/drawing/2015/10/21/chartex" xmlns:cx3="http://schemas.microsoft.com/office/drawing/2016/5/9/chartex" xmlns:cx4="http://schemas.microsoft.com/office/drawing/2016/5/10/chartex" xmlns:cx5="http://schemas.microsoft.com/office/drawing/2016/5/11/chartex" xmlns:cx6="http://schemas.microsoft.com/office/drawing/2016/5/12/chartex" xmlns:cx7="http://schemas.microsoft.com/office/drawing/2016/5/13/chartex" xmlns:cx8="http://schemas.microsoft.com/office/drawing/2016/5/14/chartex" xmlns:mc="http://schemas.openxmlformats.org/markup-compatibility/2006" xmlns:aink="http://schemas.microsoft.com/office/drawing/2016/ink" xmlns:am3d="http://schemas.microsoft.com/office/drawing/2017/model3d" xmlns:o="urn:schemas-microsoft-com:office:office" xmlns:r="http://schemas.openxmlformats.org/officeDocument/2006/relationships" xmlns:m="http://schemas.openxmlformats.org/officeDocument/2006/math" xmlns:v="urn:schemas-microsoft-com:vml" xmlns:wp14="http://schemas.microsoft.com/office/word/2010/wordprocessingDrawing" xmlns:wp="http://schemas.openxmlformats.org/drawingml/2006/wordprocessingDrawing" xmlns:w10="urn:schemas-microsoft-com:office:word" xmlns:w="http://schemas.openxmlformats.org/wordprocessingml/2006/main" xmlns:w14="http://schemas.microsoft.com/office/word/2010/wordml" xmlns:w15="http://schemas.microsoft.com/office/word/2012/wordml" xmlns:w16cex="http://schemas.microsoft.com/office/word/2018/wordml/cex" xmlns:w16cid="http://schemas.microsoft.com/office/word/2016/wordml/cid" xmlns:w16="http://schemas.microsoft.com/office/word/2018/wordml" xmlns:w16sdtdh="http://schemas.microsoft.com/office/word/2020/wordml/sdtdatahash" xmlns:w16se="http://schemas.microsoft.com/office/word/2015/wordml/symex" xmlns:wpg="http://schemas.microsoft.com/office/word/2010/wordprocessingGroup" xmlns:wpi="http://schemas.microsoft.com/office/word/2010/wordprocessingInk" xmlns:wne="http://schemas.microsoft.com/office/word/2006/wordml" xmlns:wps="http://schemas.microsoft.com/office/word/2010/wordprocessingShape" mc:Ignorable="w14 w15 w16se w16cid w16 w16cex w16sdtdh wp14">
+<w:numbering xmlns:wpc="http://schemas.microsoft.com/office/word/2010/wordprocessingCanvas" xmlns:cx="http://schemas.microsoft.com/office/drawing/2014/chartex" xmlns:cx1="http://schemas.microsoft.com/office/drawing/2015/9/8/chartex" xmlns:cx2="http://schemas.microsoft.com/office/drawing/2015/10/21/chartex" xmlns:cx3="http://schemas.microsoft.com/office/drawing/2016/5/9/chartex" xmlns:cx4="http://schemas.microsoft.com/office/drawing/2016/5/10/chartex" xmlns:cx5="http://schemas.microsoft.com/office/drawing/2016/5/11/chartex" xmlns:cx6="http://schemas.microsoft.com/office/drawing/2016/5/12/chartex" xmlns:cx7="http://schemas.microsoft.com/office/drawing/2016/5/13/chartex" xmlns:cx8="http://schemas.microsoft.com/office/drawing/2016/5/14/chartex" xmlns:mc="http://schemas.openxmlformats.org/markup-compatibility/2006" xmlns:aink="http://schemas.microsoft.com/office/drawing/2016/ink" xmlns:am3d="http://schemas.microsoft.com/office/drawing/2017/model3d" xmlns:o="urn:schemas-microsoft-com:office:office" xmlns:oel="http://schemas.microsoft.com/office/2019/extlst" xmlns:r="http://schemas.openxmlformats.org/officeDocument/2006/relationships" xmlns:m="http://schemas.openxmlformats.org/officeDocument/2006/math" xmlns:v="urn:schemas-microsoft-com:vml" xmlns:wp14="http://schemas.microsoft.com/office/word/2010/wordprocessingDrawing" xmlns:wp="http://schemas.openxmlformats.org/drawingml/2006/wordprocessingDrawing" xmlns:w10="urn:schemas-microsoft-com:office:word" xmlns:w="http://schemas.openxmlformats.org/wordprocessingml/2006/main" xmlns:w14="http://schemas.microsoft.com/office/word/2010/wordml" xmlns:w15="http://schemas.microsoft.com/office/word/2012/wordml" xmlns:w16cex="http://schemas.microsoft.com/office/word/2018/wordml/cex" xmlns:w16cid="http://schemas.microsoft.com/office/word/2016/wordml/cid" xmlns:w16="http://schemas.microsoft.com/office/word/2018/wordml" xmlns:w16du="http://schemas.microsoft.com/office/word/2023/wordml/word16du" xmlns:w16sdtdh="http://schemas.microsoft.com/office/word/2020/wordml/sdtdatahash" xmlns:w16se="http://schemas.microsoft.com/office/word/2015/wordml/symex" xmlns:wpg="http://schemas.microsoft.com/office/word/2010/wordprocessingGroup" xmlns:wpi="http://schemas.microsoft.com/office/word/2010/wordprocessingInk" xmlns:wne="http://schemas.microsoft.com/office/word/2006/wordml" xmlns:wps="http://schemas.microsoft.com/office/word/2010/wordprocessingShape" mc:Ignorable="w14 w15 w16se w16cid w16 w16cex w16sdtdh w16du wp14">
   <w:abstractNum w:abstractNumId="0" w15:restartNumberingAfterBreak="0">
     <w:nsid w:val="243C51CC"/>
     <w:multiLevelType w:val="multilevel"/>
@@ -3825,29 +3062,29 @@
       </w:rPr>
     </w:lvl>
   </w:abstractNum>
-  <w:num w:numId="1">
+  <w:num w:numId="1" w16cid:durableId="440535750">
     <w:abstractNumId w:val="2"/>
   </w:num>
-  <w:num w:numId="2">
+  <w:num w:numId="2" w16cid:durableId="2098940098">
     <w:abstractNumId w:val="4"/>
   </w:num>
-  <w:num w:numId="3">
+  <w:num w:numId="3" w16cid:durableId="2078434594">
     <w:abstractNumId w:val="0"/>
   </w:num>
-  <w:num w:numId="4">
+  <w:num w:numId="4" w16cid:durableId="39940670">
     <w:abstractNumId w:val="5"/>
   </w:num>
-  <w:num w:numId="5">
+  <w:num w:numId="5" w16cid:durableId="2114133583">
     <w:abstractNumId w:val="3"/>
   </w:num>
-  <w:num w:numId="6">
+  <w:num w:numId="6" w16cid:durableId="386615580">
     <w:abstractNumId w:val="1"/>
   </w:num>
 </w:numbering>
 </file>
 
 <file path=word/styles.xml><?xml version="1.0" encoding="utf-8"?>
-<w:styles xmlns:mc="http://schemas.openxmlformats.org/markup-compatibility/2006" xmlns:r="http://schemas.openxmlformats.org/officeDocument/2006/relationships" xmlns:w="http://schemas.openxmlformats.org/wordprocessingml/2006/main" xmlns:w14="http://schemas.microsoft.com/office/word/2010/wordml" xmlns:w15="http://schemas.microsoft.com/office/word/2012/wordml" xmlns:w16cex="http://schemas.microsoft.com/office/word/2018/wordml/cex" xmlns:w16cid="http://schemas.microsoft.com/office/word/2016/wordml/cid" xmlns:w16="http://schemas.microsoft.com/office/word/2018/wordml" xmlns:w16sdtdh="http://schemas.microsoft.com/office/word/2020/wordml/sdtdatahash" xmlns:w16se="http://schemas.microsoft.com/office/word/2015/wordml/symex" mc:Ignorable="w14 w15 w16se w16cid w16 w16cex w16sdtdh">
+<w:styles xmlns:mc="http://schemas.openxmlformats.org/markup-compatibility/2006" xmlns:r="http://schemas.openxmlformats.org/officeDocument/2006/relationships" xmlns:w="http://schemas.openxmlformats.org/wordprocessingml/2006/main" xmlns:w14="http://schemas.microsoft.com/office/word/2010/wordml" xmlns:w15="http://schemas.microsoft.com/office/word/2012/wordml" xmlns:w16cex="http://schemas.microsoft.com/office/word/2018/wordml/cex" xmlns:w16cid="http://schemas.microsoft.com/office/word/2016/wordml/cid" xmlns:w16="http://schemas.microsoft.com/office/word/2018/wordml" xmlns:w16du="http://schemas.microsoft.com/office/word/2023/wordml/word16du" xmlns:w16sdtdh="http://schemas.microsoft.com/office/word/2020/wordml/sdtdatahash" xmlns:w16se="http://schemas.microsoft.com/office/word/2015/wordml/symex" mc:Ignorable="w14 w15 w16se w16cid w16 w16cex w16sdtdh w16du">
   <w:docDefaults>
     <w:rPrDefault>
       <w:rPr>
@@ -4247,11 +3484,11 @@
     <w:name w:val="Normal"/>
     <w:qFormat/>
   </w:style>
-  <w:style w:type="paragraph" w:styleId="Ttulo1">
+  <w:style w:type="paragraph" w:styleId="Heading1">
     <w:name w:val="heading 1"/>
     <w:basedOn w:val="Normal"/>
     <w:next w:val="Normal"/>
-    <w:link w:val="Ttulo1Car"/>
+    <w:link w:val="Heading1Char"/>
     <w:uiPriority w:val="9"/>
     <w:qFormat/>
     <w:rsid w:val="00A97921"/>
@@ -4268,11 +3505,11 @@
       <w:szCs w:val="40"/>
     </w:rPr>
   </w:style>
-  <w:style w:type="paragraph" w:styleId="Ttulo2">
+  <w:style w:type="paragraph" w:styleId="Heading2">
     <w:name w:val="heading 2"/>
     <w:basedOn w:val="Normal"/>
     <w:next w:val="Normal"/>
-    <w:link w:val="Ttulo2Car"/>
+    <w:link w:val="Heading2Char"/>
     <w:uiPriority w:val="9"/>
     <w:semiHidden/>
     <w:unhideWhenUsed/>
@@ -4291,11 +3528,11 @@
       <w:szCs w:val="32"/>
     </w:rPr>
   </w:style>
-  <w:style w:type="paragraph" w:styleId="Ttulo3">
+  <w:style w:type="paragraph" w:styleId="Heading3">
     <w:name w:val="heading 3"/>
     <w:basedOn w:val="Normal"/>
     <w:next w:val="Normal"/>
-    <w:link w:val="Ttulo3Car"/>
+    <w:link w:val="Heading3Char"/>
     <w:uiPriority w:val="9"/>
     <w:semiHidden/>
     <w:unhideWhenUsed/>
@@ -4314,11 +3551,11 @@
       <w:szCs w:val="28"/>
     </w:rPr>
   </w:style>
-  <w:style w:type="paragraph" w:styleId="Ttulo4">
+  <w:style w:type="paragraph" w:styleId="Heading4">
     <w:name w:val="heading 4"/>
     <w:basedOn w:val="Normal"/>
     <w:next w:val="Normal"/>
-    <w:link w:val="Ttulo4Car"/>
+    <w:link w:val="Heading4Char"/>
     <w:uiPriority w:val="9"/>
     <w:semiHidden/>
     <w:unhideWhenUsed/>
@@ -4337,11 +3574,11 @@
       <w:color w:val="2E74B5" w:themeColor="accent1" w:themeShade="BF"/>
     </w:rPr>
   </w:style>
-  <w:style w:type="paragraph" w:styleId="Ttulo5">
+  <w:style w:type="paragraph" w:styleId="Heading5">
     <w:name w:val="heading 5"/>
     <w:basedOn w:val="Normal"/>
     <w:next w:val="Normal"/>
-    <w:link w:val="Ttulo5Car"/>
+    <w:link w:val="Heading5Char"/>
     <w:uiPriority w:val="9"/>
     <w:semiHidden/>
     <w:unhideWhenUsed/>
@@ -4358,11 +3595,11 @@
       <w:color w:val="2E74B5" w:themeColor="accent1" w:themeShade="BF"/>
     </w:rPr>
   </w:style>
-  <w:style w:type="paragraph" w:styleId="Ttulo6">
+  <w:style w:type="paragraph" w:styleId="Heading6">
     <w:name w:val="heading 6"/>
     <w:basedOn w:val="Normal"/>
     <w:next w:val="Normal"/>
-    <w:link w:val="Ttulo6Car"/>
+    <w:link w:val="Heading6Char"/>
     <w:uiPriority w:val="9"/>
     <w:semiHidden/>
     <w:unhideWhenUsed/>
@@ -4381,11 +3618,11 @@
       <w:color w:val="595959" w:themeColor="text1" w:themeTint="A6"/>
     </w:rPr>
   </w:style>
-  <w:style w:type="paragraph" w:styleId="Ttulo7">
+  <w:style w:type="paragraph" w:styleId="Heading7">
     <w:name w:val="heading 7"/>
     <w:basedOn w:val="Normal"/>
     <w:next w:val="Normal"/>
-    <w:link w:val="Ttulo7Car"/>
+    <w:link w:val="Heading7Char"/>
     <w:uiPriority w:val="9"/>
     <w:semiHidden/>
     <w:unhideWhenUsed/>
@@ -4402,11 +3639,11 @@
       <w:color w:val="595959" w:themeColor="text1" w:themeTint="A6"/>
     </w:rPr>
   </w:style>
-  <w:style w:type="paragraph" w:styleId="Ttulo8">
+  <w:style w:type="paragraph" w:styleId="Heading8">
     <w:name w:val="heading 8"/>
     <w:basedOn w:val="Normal"/>
     <w:next w:val="Normal"/>
-    <w:link w:val="Ttulo8Car"/>
+    <w:link w:val="Heading8Char"/>
     <w:uiPriority w:val="9"/>
     <w:semiHidden/>
     <w:unhideWhenUsed/>
@@ -4425,11 +3662,11 @@
       <w:color w:val="272727" w:themeColor="text1" w:themeTint="D8"/>
     </w:rPr>
   </w:style>
-  <w:style w:type="paragraph" w:styleId="Ttulo9">
+  <w:style w:type="paragraph" w:styleId="Heading9">
     <w:name w:val="heading 9"/>
     <w:basedOn w:val="Normal"/>
     <w:next w:val="Normal"/>
-    <w:link w:val="Ttulo9Car"/>
+    <w:link w:val="Heading9Char"/>
     <w:uiPriority w:val="9"/>
     <w:semiHidden/>
     <w:unhideWhenUsed/>
@@ -4446,13 +3683,12 @@
       <w:color w:val="272727" w:themeColor="text1" w:themeTint="D8"/>
     </w:rPr>
   </w:style>
-  <w:style w:type="character" w:default="1" w:styleId="Fuentedeprrafopredeter">
+  <w:style w:type="character" w:default="1" w:styleId="DefaultParagraphFont">
     <w:name w:val="Default Paragraph Font"/>
     <w:uiPriority w:val="1"/>
-    <w:semiHidden/>
     <w:unhideWhenUsed/>
   </w:style>
-  <w:style w:type="table" w:default="1" w:styleId="Tablanormal">
+  <w:style w:type="table" w:default="1" w:styleId="TableNormal">
     <w:name w:val="Normal Table"/>
     <w:uiPriority w:val="99"/>
     <w:semiHidden/>
@@ -4467,16 +3703,16 @@
       </w:tblCellMar>
     </w:tblPr>
   </w:style>
-  <w:style w:type="numbering" w:default="1" w:styleId="Sinlista">
+  <w:style w:type="numbering" w:default="1" w:styleId="NoList">
     <w:name w:val="No List"/>
     <w:uiPriority w:val="99"/>
     <w:semiHidden/>
     <w:unhideWhenUsed/>
   </w:style>
-  <w:style w:type="character" w:customStyle="1" w:styleId="Ttulo1Car">
-    <w:name w:val="Título 1 Car"/>
-    <w:basedOn w:val="Fuentedeprrafopredeter"/>
-    <w:link w:val="Ttulo1"/>
+  <w:style w:type="character" w:customStyle="1" w:styleId="Heading1Char">
+    <w:name w:val="Heading 1 Char"/>
+    <w:basedOn w:val="DefaultParagraphFont"/>
+    <w:link w:val="Heading1"/>
     <w:uiPriority w:val="9"/>
     <w:rsid w:val="00A97921"/>
     <w:rPr>
@@ -4486,10 +3722,10 @@
       <w:szCs w:val="40"/>
     </w:rPr>
   </w:style>
-  <w:style w:type="character" w:customStyle="1" w:styleId="Ttulo2Car">
-    <w:name w:val="Título 2 Car"/>
-    <w:basedOn w:val="Fuentedeprrafopredeter"/>
-    <w:link w:val="Ttulo2"/>
+  <w:style w:type="character" w:customStyle="1" w:styleId="Heading2Char">
+    <w:name w:val="Heading 2 Char"/>
+    <w:basedOn w:val="DefaultParagraphFont"/>
+    <w:link w:val="Heading2"/>
     <w:uiPriority w:val="9"/>
     <w:semiHidden/>
     <w:rsid w:val="00A97921"/>
@@ -4500,10 +3736,10 @@
       <w:szCs w:val="32"/>
     </w:rPr>
   </w:style>
-  <w:style w:type="character" w:customStyle="1" w:styleId="Ttulo3Car">
-    <w:name w:val="Título 3 Car"/>
-    <w:basedOn w:val="Fuentedeprrafopredeter"/>
-    <w:link w:val="Ttulo3"/>
+  <w:style w:type="character" w:customStyle="1" w:styleId="Heading3Char">
+    <w:name w:val="Heading 3 Char"/>
+    <w:basedOn w:val="DefaultParagraphFont"/>
+    <w:link w:val="Heading3"/>
     <w:uiPriority w:val="9"/>
     <w:semiHidden/>
     <w:rsid w:val="00A97921"/>
@@ -4514,10 +3750,10 @@
       <w:szCs w:val="28"/>
     </w:rPr>
   </w:style>
-  <w:style w:type="character" w:customStyle="1" w:styleId="Ttulo4Car">
-    <w:name w:val="Título 4 Car"/>
-    <w:basedOn w:val="Fuentedeprrafopredeter"/>
-    <w:link w:val="Ttulo4"/>
+  <w:style w:type="character" w:customStyle="1" w:styleId="Heading4Char">
+    <w:name w:val="Heading 4 Char"/>
+    <w:basedOn w:val="DefaultParagraphFont"/>
+    <w:link w:val="Heading4"/>
     <w:uiPriority w:val="9"/>
     <w:semiHidden/>
     <w:rsid w:val="00A97921"/>
@@ -4528,10 +3764,10 @@
       <w:color w:val="2E74B5" w:themeColor="accent1" w:themeShade="BF"/>
     </w:rPr>
   </w:style>
-  <w:style w:type="character" w:customStyle="1" w:styleId="Ttulo5Car">
-    <w:name w:val="Título 5 Car"/>
-    <w:basedOn w:val="Fuentedeprrafopredeter"/>
-    <w:link w:val="Ttulo5"/>
+  <w:style w:type="character" w:customStyle="1" w:styleId="Heading5Char">
+    <w:name w:val="Heading 5 Char"/>
+    <w:basedOn w:val="DefaultParagraphFont"/>
+    <w:link w:val="Heading5"/>
     <w:uiPriority w:val="9"/>
     <w:semiHidden/>
     <w:rsid w:val="00A97921"/>
@@ -4540,10 +3776,10 @@
       <w:color w:val="2E74B5" w:themeColor="accent1" w:themeShade="BF"/>
     </w:rPr>
   </w:style>
-  <w:style w:type="character" w:customStyle="1" w:styleId="Ttulo6Car">
-    <w:name w:val="Título 6 Car"/>
-    <w:basedOn w:val="Fuentedeprrafopredeter"/>
-    <w:link w:val="Ttulo6"/>
+  <w:style w:type="character" w:customStyle="1" w:styleId="Heading6Char">
+    <w:name w:val="Heading 6 Char"/>
+    <w:basedOn w:val="DefaultParagraphFont"/>
+    <w:link w:val="Heading6"/>
     <w:uiPriority w:val="9"/>
     <w:semiHidden/>
     <w:rsid w:val="00A97921"/>
@@ -4554,10 +3790,10 @@
       <w:color w:val="595959" w:themeColor="text1" w:themeTint="A6"/>
     </w:rPr>
   </w:style>
-  <w:style w:type="character" w:customStyle="1" w:styleId="Ttulo7Car">
-    <w:name w:val="Título 7 Car"/>
-    <w:basedOn w:val="Fuentedeprrafopredeter"/>
-    <w:link w:val="Ttulo7"/>
+  <w:style w:type="character" w:customStyle="1" w:styleId="Heading7Char">
+    <w:name w:val="Heading 7 Char"/>
+    <w:basedOn w:val="DefaultParagraphFont"/>
+    <w:link w:val="Heading7"/>
     <w:uiPriority w:val="9"/>
     <w:semiHidden/>
     <w:rsid w:val="00A97921"/>
@@ -4566,10 +3802,10 @@
       <w:color w:val="595959" w:themeColor="text1" w:themeTint="A6"/>
     </w:rPr>
   </w:style>
-  <w:style w:type="character" w:customStyle="1" w:styleId="Ttulo8Car">
-    <w:name w:val="Título 8 Car"/>
-    <w:basedOn w:val="Fuentedeprrafopredeter"/>
-    <w:link w:val="Ttulo8"/>
+  <w:style w:type="character" w:customStyle="1" w:styleId="Heading8Char">
+    <w:name w:val="Heading 8 Char"/>
+    <w:basedOn w:val="DefaultParagraphFont"/>
+    <w:link w:val="Heading8"/>
     <w:uiPriority w:val="9"/>
     <w:semiHidden/>
     <w:rsid w:val="00A97921"/>
@@ -4580,10 +3816,10 @@
       <w:color w:val="272727" w:themeColor="text1" w:themeTint="D8"/>
     </w:rPr>
   </w:style>
-  <w:style w:type="character" w:customStyle="1" w:styleId="Ttulo9Car">
-    <w:name w:val="Título 9 Car"/>
-    <w:basedOn w:val="Fuentedeprrafopredeter"/>
-    <w:link w:val="Ttulo9"/>
+  <w:style w:type="character" w:customStyle="1" w:styleId="Heading9Char">
+    <w:name w:val="Heading 9 Char"/>
+    <w:basedOn w:val="DefaultParagraphFont"/>
+    <w:link w:val="Heading9"/>
     <w:uiPriority w:val="9"/>
     <w:semiHidden/>
     <w:rsid w:val="00A97921"/>
@@ -4592,11 +3828,11 @@
       <w:color w:val="272727" w:themeColor="text1" w:themeTint="D8"/>
     </w:rPr>
   </w:style>
-  <w:style w:type="paragraph" w:styleId="Ttulo">
+  <w:style w:type="paragraph" w:styleId="Title">
     <w:name w:val="Title"/>
     <w:basedOn w:val="Normal"/>
     <w:next w:val="Normal"/>
-    <w:link w:val="TtuloCar"/>
+    <w:link w:val="TitleChar"/>
     <w:uiPriority w:val="10"/>
     <w:qFormat/>
     <w:rsid w:val="00A97921"/>
@@ -4612,10 +3848,10 @@
       <w:szCs w:val="56"/>
     </w:rPr>
   </w:style>
-  <w:style w:type="character" w:customStyle="1" w:styleId="TtuloCar">
-    <w:name w:val="Título Car"/>
-    <w:basedOn w:val="Fuentedeprrafopredeter"/>
-    <w:link w:val="Ttulo"/>
+  <w:style w:type="character" w:customStyle="1" w:styleId="TitleChar">
+    <w:name w:val="Title Char"/>
+    <w:basedOn w:val="DefaultParagraphFont"/>
+    <w:link w:val="Title"/>
     <w:uiPriority w:val="10"/>
     <w:rsid w:val="00A97921"/>
     <w:rPr>
@@ -4626,11 +3862,11 @@
       <w:szCs w:val="56"/>
     </w:rPr>
   </w:style>
-  <w:style w:type="paragraph" w:styleId="Subttulo">
+  <w:style w:type="paragraph" w:styleId="Subtitle">
     <w:name w:val="Subtitle"/>
     <w:basedOn w:val="Normal"/>
     <w:next w:val="Normal"/>
-    <w:link w:val="SubttuloCar"/>
+    <w:link w:val="SubtitleChar"/>
     <w:uiPriority w:val="11"/>
     <w:qFormat/>
     <w:rsid w:val="00A97921"/>
@@ -4647,10 +3883,10 @@
       <w:szCs w:val="28"/>
     </w:rPr>
   </w:style>
-  <w:style w:type="character" w:customStyle="1" w:styleId="SubttuloCar">
-    <w:name w:val="Subtítulo Car"/>
-    <w:basedOn w:val="Fuentedeprrafopredeter"/>
-    <w:link w:val="Subttulo"/>
+  <w:style w:type="character" w:customStyle="1" w:styleId="SubtitleChar">
+    <w:name w:val="Subtitle Char"/>
+    <w:basedOn w:val="DefaultParagraphFont"/>
+    <w:link w:val="Subtitle"/>
     <w:uiPriority w:val="11"/>
     <w:rsid w:val="00A97921"/>
     <w:rPr>
@@ -4661,11 +3897,11 @@
       <w:szCs w:val="28"/>
     </w:rPr>
   </w:style>
-  <w:style w:type="paragraph" w:styleId="Cita">
+  <w:style w:type="paragraph" w:styleId="Quote">
     <w:name w:val="Quote"/>
     <w:basedOn w:val="Normal"/>
     <w:next w:val="Normal"/>
-    <w:link w:val="CitaCar"/>
+    <w:link w:val="QuoteChar"/>
     <w:uiPriority w:val="29"/>
     <w:qFormat/>
     <w:rsid w:val="00A97921"/>
@@ -4679,10 +3915,10 @@
       <w:color w:val="404040" w:themeColor="text1" w:themeTint="BF"/>
     </w:rPr>
   </w:style>
-  <w:style w:type="character" w:customStyle="1" w:styleId="CitaCar">
-    <w:name w:val="Cita Car"/>
-    <w:basedOn w:val="Fuentedeprrafopredeter"/>
-    <w:link w:val="Cita"/>
+  <w:style w:type="character" w:customStyle="1" w:styleId="QuoteChar">
+    <w:name w:val="Quote Char"/>
+    <w:basedOn w:val="DefaultParagraphFont"/>
+    <w:link w:val="Quote"/>
     <w:uiPriority w:val="29"/>
     <w:rsid w:val="00A97921"/>
     <w:rPr>
@@ -4691,7 +3927,7 @@
       <w:color w:val="404040" w:themeColor="text1" w:themeTint="BF"/>
     </w:rPr>
   </w:style>
-  <w:style w:type="paragraph" w:styleId="Prrafodelista">
+  <w:style w:type="paragraph" w:styleId="ListParagraph">
     <w:name w:val="List Paragraph"/>
     <w:basedOn w:val="Normal"/>
     <w:uiPriority w:val="34"/>
@@ -4702,9 +3938,9 @@
       <w:contextualSpacing/>
     </w:pPr>
   </w:style>
-  <w:style w:type="character" w:styleId="nfasisintenso">
+  <w:style w:type="character" w:styleId="IntenseEmphasis">
     <w:name w:val="Intense Emphasis"/>
-    <w:basedOn w:val="Fuentedeprrafopredeter"/>
+    <w:basedOn w:val="DefaultParagraphFont"/>
     <w:uiPriority w:val="21"/>
     <w:qFormat/>
     <w:rsid w:val="00A97921"/>
@@ -4714,11 +3950,11 @@
       <w:color w:val="2E74B5" w:themeColor="accent1" w:themeShade="BF"/>
     </w:rPr>
   </w:style>
-  <w:style w:type="paragraph" w:styleId="Citadestacada">
+  <w:style w:type="paragraph" w:styleId="IntenseQuote">
     <w:name w:val="Intense Quote"/>
     <w:basedOn w:val="Normal"/>
     <w:next w:val="Normal"/>
-    <w:link w:val="CitadestacadaCar"/>
+    <w:link w:val="IntenseQuoteChar"/>
     <w:uiPriority w:val="30"/>
     <w:qFormat/>
     <w:rsid w:val="00A97921"/>
@@ -4737,10 +3973,10 @@
       <w:color w:val="2E74B5" w:themeColor="accent1" w:themeShade="BF"/>
     </w:rPr>
   </w:style>
-  <w:style w:type="character" w:customStyle="1" w:styleId="CitadestacadaCar">
-    <w:name w:val="Cita destacada Car"/>
-    <w:basedOn w:val="Fuentedeprrafopredeter"/>
-    <w:link w:val="Citadestacada"/>
+  <w:style w:type="character" w:customStyle="1" w:styleId="IntenseQuoteChar">
+    <w:name w:val="Intense Quote Char"/>
+    <w:basedOn w:val="DefaultParagraphFont"/>
+    <w:link w:val="IntenseQuote"/>
     <w:uiPriority w:val="30"/>
     <w:rsid w:val="00A97921"/>
     <w:rPr>
@@ -4749,9 +3985,9 @@
       <w:color w:val="2E74B5" w:themeColor="accent1" w:themeShade="BF"/>
     </w:rPr>
   </w:style>
-  <w:style w:type="character" w:styleId="Referenciaintensa">
+  <w:style w:type="character" w:styleId="IntenseReference">
     <w:name w:val="Intense Reference"/>
-    <w:basedOn w:val="Fuentedeprrafopredeter"/>
+    <w:basedOn w:val="DefaultParagraphFont"/>
     <w:uiPriority w:val="32"/>
     <w:qFormat/>
     <w:rsid w:val="00A97921"/>
@@ -4782,9 +4018,9 @@
       <w14:ligatures w14:val="none"/>
     </w:rPr>
   </w:style>
-  <w:style w:type="table" w:styleId="Tablaconcuadrcula">
+  <w:style w:type="table" w:styleId="TableGrid">
     <w:name w:val="Table Grid"/>
-    <w:basedOn w:val="Tablanormal"/>
+    <w:basedOn w:val="TableNormal"/>
     <w:uiPriority w:val="59"/>
     <w:rsid w:val="00EE33F4"/>
     <w:pPr>
@@ -5100,6 +4336,21 @@
 </file>
 
 <file path=customXml/item1.xml><?xml version="1.0" encoding="utf-8"?>
+<p:properties xmlns:p="http://schemas.microsoft.com/office/2006/metadata/properties" xmlns:xsi="http://www.w3.org/2001/XMLSchema-instance" xmlns:pc="http://schemas.microsoft.com/office/infopath/2007/PartnerControls">
+  <documentManagement/>
+</p:properties>
+</file>
+
+<file path=customXml/item2.xml><?xml version="1.0" encoding="utf-8"?>
+<?mso-contentType ?>
+<FormTemplates xmlns="http://schemas.microsoft.com/sharepoint/v3/contenttype/forms">
+  <Display>DocumentLibraryForm</Display>
+  <Edit>DocumentLibraryForm</Edit>
+  <New>DocumentLibraryForm</New>
+</FormTemplates>
+</file>
+
+<file path=customXml/item3.xml><?xml version="1.0" encoding="utf-8"?>
 <ct:contentTypeSchema xmlns:ct="http://schemas.microsoft.com/office/2006/metadata/contentType" xmlns:ma="http://schemas.microsoft.com/office/2006/metadata/properties/metaAttributes" ct:_="" ma:_="" ma:contentTypeName="Documento" ma:contentTypeID="0x01010089A52D6ECA57804680F271D320BF5A18" ma:contentTypeVersion="5" ma:contentTypeDescription="Crear nuevo documento." ma:contentTypeScope="" ma:versionID="9e6621b909b94cd969f73aae84b1fcb1">
   <xsd:schema xmlns:xsd="http://www.w3.org/2001/XMLSchema" xmlns:xs="http://www.w3.org/2001/XMLSchema" xmlns:p="http://schemas.microsoft.com/office/2006/metadata/properties" xmlns:ns3="0c12398a-a8bc-4a22-95a6-301059903153" targetNamespace="http://schemas.microsoft.com/office/2006/metadata/properties" ma:root="true" ma:fieldsID="a4a0e9fba845503913c167cb478a3af6" ns3:_="">
     <xsd:import namespace="0c12398a-a8bc-4a22-95a6-301059903153"/>
@@ -5249,22 +4500,24 @@
 </ct:contentTypeSchema>
 </file>
 
-<file path=customXml/item2.xml><?xml version="1.0" encoding="utf-8"?>
-<?mso-contentType ?>
-<FormTemplates xmlns="http://schemas.microsoft.com/sharepoint/v3/contenttype/forms">
-  <Display>DocumentLibraryForm</Display>
-  <Edit>DocumentLibraryForm</Edit>
-  <New>DocumentLibraryForm</New>
-</FormTemplates>
+<file path=customXml/itemProps1.xml><?xml version="1.0" encoding="utf-8"?>
+<ds:datastoreItem xmlns:ds="http://schemas.openxmlformats.org/officeDocument/2006/customXml" ds:itemID="{9548F908-0801-4B91-92C4-3BFDF0F0B7CF}">
+  <ds:schemaRefs>
+    <ds:schemaRef ds:uri="http://schemas.microsoft.com/office/2006/metadata/properties"/>
+    <ds:schemaRef ds:uri="http://schemas.microsoft.com/office/infopath/2007/PartnerControls"/>
+  </ds:schemaRefs>
+</ds:datastoreItem>
 </file>
 
-<file path=customXml/item3.xml><?xml version="1.0" encoding="utf-8"?>
-<p:properties xmlns:p="http://schemas.microsoft.com/office/2006/metadata/properties" xmlns:xsi="http://www.w3.org/2001/XMLSchema-instance" xmlns:pc="http://schemas.microsoft.com/office/infopath/2007/PartnerControls">
-  <documentManagement/>
-</p:properties>
+<file path=customXml/itemProps2.xml><?xml version="1.0" encoding="utf-8"?>
+<ds:datastoreItem xmlns:ds="http://schemas.openxmlformats.org/officeDocument/2006/customXml" ds:itemID="{E9AB16EC-6FC8-46E3-A97C-EAF5B096D5E5}">
+  <ds:schemaRefs>
+    <ds:schemaRef ds:uri="http://schemas.microsoft.com/sharepoint/v3/contenttype/forms"/>
+  </ds:schemaRefs>
+</ds:datastoreItem>
 </file>
 
-<file path=customXml/itemProps1.xml><?xml version="1.0" encoding="utf-8"?>
+<file path=customXml/itemProps3.xml><?xml version="1.0" encoding="utf-8"?>
 <ds:datastoreItem xmlns:ds="http://schemas.openxmlformats.org/officeDocument/2006/customXml" ds:itemID="{5C663789-302E-4477-A3E1-4B0E80134D13}">
   <ds:schemaRefs>
     <ds:schemaRef ds:uri="http://schemas.microsoft.com/office/2006/metadata/contentType"/>
@@ -5280,21 +4533,4 @@
     <ds:schemaRef ds:uri="http://schemas.microsoft.com/internal/obd"/>
   </ds:schemaRefs>
 </ds:datastoreItem>
-</file>
-
-<file path=customXml/itemProps2.xml><?xml version="1.0" encoding="utf-8"?>
-<ds:datastoreItem xmlns:ds="http://schemas.openxmlformats.org/officeDocument/2006/customXml" ds:itemID="{E9AB16EC-6FC8-46E3-A97C-EAF5B096D5E5}">
-  <ds:schemaRefs>
-    <ds:schemaRef ds:uri="http://schemas.microsoft.com/sharepoint/v3/contenttype/forms"/>
-  </ds:schemaRefs>
-</ds:datastoreItem>
-</file>
-
-<file path=customXml/itemProps3.xml><?xml version="1.0" encoding="utf-8"?>
-<ds:datastoreItem xmlns:ds="http://schemas.openxmlformats.org/officeDocument/2006/customXml" ds:itemID="{9548F908-0801-4B91-92C4-3BFDF0F0B7CF}">
-  <ds:schemaRefs>
-    <ds:schemaRef ds:uri="http://schemas.microsoft.com/office/2006/metadata/properties"/>
-    <ds:schemaRef ds:uri="http://schemas.microsoft.com/office/infopath/2007/PartnerControls"/>
-  </ds:schemaRefs>
-</ds:datastoreItem>
 </file>
</xml_diff>